<commit_message>
trying out new math
</commit_message>
<xml_diff>
--- a/MATH.docx
+++ b/MATH.docx
@@ -8,145 +8,6 @@
           <w:rFonts w:hint="eastAsia"/>
         </w:rPr>
         <w:t>Math file</w:t>
-      </w:r>
-    </w:p>
-    <w:p/>
-    <w:p/>
-    <w:p>
-      <w:r>
-        <w:rPr>
-          <w:rFonts w:hint="eastAsia"/>
-        </w:rPr>
-        <w:t>Area size: 5x5</w:t>
-      </w:r>
-    </w:p>
-    <w:p>
-      <w:r>
-        <w:rPr>
-          <w:rFonts w:hint="eastAsia"/>
-        </w:rPr>
-        <w:t>Possible objects:</w:t>
-      </w:r>
-    </w:p>
-    <w:p>
-      <w:r>
-        <w:rPr>
-          <w:rFonts w:hint="eastAsia"/>
-        </w:rPr>
-        <w:t>C (Collect):</w:t>
-      </w:r>
-    </w:p>
-    <w:p>
-      <w:r>
-        <w:rPr>
-          <w:rFonts w:hint="eastAsia"/>
-        </w:rPr>
-        <w:t>Either appear, or not appear.</w:t>
-      </w:r>
-    </w:p>
-    <w:p>
-      <w:r>
-        <w:rPr>
-          <w:rFonts w:hint="eastAsia"/>
-        </w:rPr>
-        <w:t>Chance of appearing = 1.75% * (Amount of empty blocks) * (Offset factor)</w:t>
-      </w:r>
-    </w:p>
-    <w:p>
-      <w:r>
-        <w:rPr>
-          <w:rFonts w:hint="eastAsia"/>
-        </w:rPr>
-        <w:t xml:space="preserve">Offset factor begin with 100%, and multiplied by </w:t>
-      </w:r>
-      <w:r>
-        <w:rPr>
-          <w:rFonts w:hint="eastAsia"/>
-        </w:rPr>
-        <w:t xml:space="preserve">a </w:t>
-      </w:r>
-      <w:r>
-        <w:rPr>
-          <w:rFonts w:hint="eastAsia"/>
-          <w:b/>
-          <w:bCs/>
-        </w:rPr>
-        <w:t>constant</w:t>
-      </w:r>
-      <w:r>
-        <w:rPr>
-          <w:rFonts w:hint="eastAsia"/>
-        </w:rPr>
-        <w:t xml:space="preserve">% for every previous C </w:t>
-      </w:r>
-      <w:r>
-        <w:rPr>
-          <w:rFonts w:hint="eastAsia"/>
-        </w:rPr>
-        <w:t>activated</w:t>
-      </w:r>
-      <w:r>
-        <w:rPr>
-          <w:rFonts w:hint="eastAsia"/>
-        </w:rPr>
-        <w:t>. However can</w:t>
-      </w:r>
-      <w:r>
-        <w:t>’</w:t>
-      </w:r>
-      <w:r>
-        <w:rPr>
-          <w:rFonts w:hint="eastAsia"/>
-        </w:rPr>
-        <w:t>t go below 15%.</w:t>
-      </w:r>
-    </w:p>
-    <w:p>
-      <w:r>
-        <w:rPr>
-          <w:b/>
-          <w:bCs/>
-        </w:rPr>
-        <w:t>C</w:t>
-      </w:r>
-      <w:r>
-        <w:rPr>
-          <w:rFonts w:hint="eastAsia"/>
-          <w:b/>
-          <w:bCs/>
-        </w:rPr>
-        <w:t>onstant</w:t>
-      </w:r>
-      <w:r>
-        <w:rPr>
-          <w:rFonts w:hint="eastAsia"/>
-          <w:b/>
-          <w:bCs/>
-        </w:rPr>
-        <w:t xml:space="preserve"> </w:t>
-      </w:r>
-      <w:r>
-        <w:rPr>
-          <w:rFonts w:hint="eastAsia"/>
-        </w:rPr>
-        <w:t>was set to 60%.</w:t>
-      </w:r>
-    </w:p>
-    <w:p>
-      <w:r>
-        <w:rPr>
-          <w:rFonts w:hint="eastAsia"/>
-        </w:rPr>
-        <w:t>If it will appear, it will appear in a random empty block and replace the symbol that</w:t>
-      </w:r>
-      <w:r>
-        <w:t>’</w:t>
-      </w:r>
-      <w:r>
-        <w:rPr>
-          <w:rFonts w:hint="eastAsia"/>
-        </w:rPr>
-        <w:t>s supposed to land in that block.</w:t>
       </w:r>
     </w:p>
     <w:p>
@@ -1451,7 +1312,6 @@
               <w:rPr>
                 <w:rFonts w:hint="eastAsia"/>
               </w:rPr>
-              <w:lastRenderedPageBreak/>
               <w:t>100</w:t>
             </w:r>
           </w:p>
@@ -1946,6 +1806,7 @@
         <w:rPr>
           <w:rFonts w:hint="eastAsia"/>
         </w:rPr>
+        <w:lastRenderedPageBreak/>
         <w:t>Result: This time it</w:t>
       </w:r>
       <w:r>
@@ -3090,7 +2951,21 @@
         <w:rPr>
           <w:rFonts w:hint="eastAsia"/>
         </w:rPr>
-        <w:t>Result: in 10k rounds the highest is 8000, and a lot of top 10 rounds used 3-6 C symbols. Remember, In this version I made those C work like big bamboo or boss bear or razor ways where it collects from other C without removing them.</w:t>
+        <w:t xml:space="preserve">Result: in 10k rounds the highest is 8000, and a lot of top 10 rounds used 3-6 C symbols. Remember, </w:t>
+      </w:r>
+      <w:proofErr w:type="gramStart"/>
+      <w:r>
+        <w:rPr>
+          <w:rFonts w:hint="eastAsia"/>
+        </w:rPr>
+        <w:t>In</w:t>
+      </w:r>
+      <w:proofErr w:type="gramEnd"/>
+      <w:r>
+        <w:rPr>
+          <w:rFonts w:hint="eastAsia"/>
+        </w:rPr>
+        <w:t xml:space="preserve"> this version I made those C work like big bamboo or boss bear or razor ways where it collects from other C without removing them.</w:t>
       </w:r>
     </w:p>
     <w:p>
@@ -3725,7 +3600,6 @@
               <w:rPr>
                 <w:rFonts w:hint="eastAsia"/>
               </w:rPr>
-              <w:lastRenderedPageBreak/>
               <w:t>100</w:t>
             </w:r>
           </w:p>
@@ -4212,6 +4086,7 @@
     </w:p>
     <w:p>
       <w:r>
+        <w:lastRenderedPageBreak/>
         <w:t>["", "", "", "", "", "s1100", "", "", "", "", "", "", "", "", "", "", "", "", "", "", "", "", "", "", ""]</w:t>
       </w:r>
     </w:p>
@@ -5769,7 +5644,6 @@
         <w:rPr>
           <w:rFonts w:hint="eastAsia"/>
         </w:rPr>
-        <w:lastRenderedPageBreak/>
         <w:t>Math A3</w:t>
       </w:r>
     </w:p>
@@ -5786,23 +5660,65 @@
         <w:rPr>
           <w:rFonts w:hint="eastAsia"/>
         </w:rPr>
-        <w:t>3 BONUS: 80x</w:t>
-      </w:r>
-    </w:p>
-    <w:p>
+        <w:t xml:space="preserve">3 </w:t>
+      </w:r>
+      <w:proofErr w:type="gramStart"/>
       <w:r>
         <w:rPr>
           <w:rFonts w:hint="eastAsia"/>
         </w:rPr>
-        <w:t>4 BONUS: 200x</w:t>
-      </w:r>
-    </w:p>
-    <w:p>
+        <w:t>BONUS</w:t>
+      </w:r>
+      <w:proofErr w:type="gramEnd"/>
       <w:r>
         <w:rPr>
           <w:rFonts w:hint="eastAsia"/>
         </w:rPr>
-        <w:t>5 BONUS: 500x</w:t>
+        <w:t>: 80x</w:t>
+      </w:r>
+    </w:p>
+    <w:p>
+      <w:r>
+        <w:rPr>
+          <w:rFonts w:hint="eastAsia"/>
+        </w:rPr>
+        <w:t xml:space="preserve">4 </w:t>
+      </w:r>
+      <w:proofErr w:type="gramStart"/>
+      <w:r>
+        <w:rPr>
+          <w:rFonts w:hint="eastAsia"/>
+        </w:rPr>
+        <w:t>BONUS</w:t>
+      </w:r>
+      <w:proofErr w:type="gramEnd"/>
+      <w:r>
+        <w:rPr>
+          <w:rFonts w:hint="eastAsia"/>
+        </w:rPr>
+        <w:t>: 200x</w:t>
+      </w:r>
+    </w:p>
+    <w:p>
+      <w:r>
+        <w:rPr>
+          <w:rFonts w:hint="eastAsia"/>
+        </w:rPr>
+        <w:t xml:space="preserve">5 </w:t>
+      </w:r>
+      <w:proofErr w:type="gramStart"/>
+      <w:r>
+        <w:rPr>
+          <w:rFonts w:hint="eastAsia"/>
+        </w:rPr>
+        <w:t>BONUS</w:t>
+      </w:r>
+      <w:proofErr w:type="gramEnd"/>
+      <w:r>
+        <w:rPr>
+          <w:rFonts w:hint="eastAsia"/>
+        </w:rPr>
+        <w:t>: 500x</w:t>
       </w:r>
     </w:p>
     <w:p>
@@ -5820,12 +5736,21 @@
           <w:iCs/>
         </w:rPr>
       </w:pPr>
+      <w:proofErr w:type="spellStart"/>
       <w:r>
         <w:rPr>
           <w:i/>
           <w:iCs/>
         </w:rPr>
-        <w:t>bonus_chances =</w:t>
+        <w:t>bonus_chances</w:t>
+      </w:r>
+      <w:proofErr w:type="spellEnd"/>
+      <w:r>
+        <w:rPr>
+          <w:i/>
+          <w:iCs/>
+        </w:rPr>
+        <w:t xml:space="preserve"> =</w:t>
       </w:r>
     </w:p>
     <w:p>
@@ -5841,6 +5766,7 @@
         <w:rPr>
           <w:rFonts w:hint="eastAsia"/>
         </w:rPr>
+        <w:lastRenderedPageBreak/>
         <w:t xml:space="preserve">The odd of getting multiplier is also increased, to a total of </w:t>
       </w:r>
       <w:r>
@@ -5857,11 +5783,6 @@
       </w:r>
     </w:p>
     <w:p>
-      <w:pPr>
-        <w:rPr>
-          <w:rFonts w:hint="eastAsia"/>
-        </w:rPr>
-      </w:pPr>
       <w:r>
         <w:rPr>
           <w:rFonts w:hint="eastAsia"/>
@@ -5920,11 +5841,6 @@
             <w:hideMark/>
           </w:tcPr>
           <w:p>
-            <w:pPr>
-              <w:rPr>
-                <w:rFonts w:hint="eastAsia"/>
-              </w:rPr>
-            </w:pPr>
             <w:r>
               <w:rPr>
                 <w:rFonts w:hint="eastAsia"/>
@@ -5940,11 +5856,6 @@
             <w:hideMark/>
           </w:tcPr>
           <w:p>
-            <w:pPr>
-              <w:rPr>
-                <w:rFonts w:hint="eastAsia"/>
-              </w:rPr>
-            </w:pPr>
             <w:r>
               <w:rPr>
                 <w:rFonts w:hint="eastAsia"/>
@@ -5960,11 +5871,6 @@
             <w:hideMark/>
           </w:tcPr>
           <w:p>
-            <w:pPr>
-              <w:rPr>
-                <w:rFonts w:hint="eastAsia"/>
-              </w:rPr>
-            </w:pPr>
             <w:r>
               <w:rPr>
                 <w:rFonts w:hint="eastAsia"/>
@@ -5980,11 +5886,6 @@
             <w:hideMark/>
           </w:tcPr>
           <w:p>
-            <w:pPr>
-              <w:rPr>
-                <w:rFonts w:hint="eastAsia"/>
-              </w:rPr>
-            </w:pPr>
             <w:r>
               <w:rPr>
                 <w:rFonts w:hint="eastAsia"/>
@@ -6000,11 +5901,6 @@
             <w:hideMark/>
           </w:tcPr>
           <w:p>
-            <w:pPr>
-              <w:rPr>
-                <w:rFonts w:hint="eastAsia"/>
-              </w:rPr>
-            </w:pPr>
             <w:r>
               <w:rPr>
                 <w:rFonts w:hint="eastAsia"/>
@@ -6020,11 +5916,6 @@
             <w:hideMark/>
           </w:tcPr>
           <w:p>
-            <w:pPr>
-              <w:rPr>
-                <w:rFonts w:hint="eastAsia"/>
-              </w:rPr>
-            </w:pPr>
             <w:r>
               <w:rPr>
                 <w:rFonts w:hint="eastAsia"/>
@@ -6040,11 +5931,6 @@
             <w:hideMark/>
           </w:tcPr>
           <w:p>
-            <w:pPr>
-              <w:rPr>
-                <w:rFonts w:hint="eastAsia"/>
-              </w:rPr>
-            </w:pPr>
             <w:r>
               <w:rPr>
                 <w:rFonts w:hint="eastAsia"/>
@@ -6065,11 +5951,6 @@
             <w:hideMark/>
           </w:tcPr>
           <w:p>
-            <w:pPr>
-              <w:rPr>
-                <w:rFonts w:hint="eastAsia"/>
-              </w:rPr>
-            </w:pPr>
             <w:r>
               <w:rPr>
                 <w:rFonts w:hint="eastAsia"/>
@@ -6085,11 +5966,6 @@
             <w:hideMark/>
           </w:tcPr>
           <w:p>
-            <w:pPr>
-              <w:rPr>
-                <w:rFonts w:hint="eastAsia"/>
-              </w:rPr>
-            </w:pPr>
             <w:r>
               <w:rPr>
                 <w:rFonts w:hint="eastAsia"/>
@@ -6105,11 +5981,6 @@
             <w:hideMark/>
           </w:tcPr>
           <w:p>
-            <w:pPr>
-              <w:rPr>
-                <w:rFonts w:hint="eastAsia"/>
-              </w:rPr>
-            </w:pPr>
             <w:r>
               <w:rPr>
                 <w:rFonts w:hint="eastAsia"/>
@@ -6125,11 +5996,6 @@
             <w:hideMark/>
           </w:tcPr>
           <w:p>
-            <w:pPr>
-              <w:rPr>
-                <w:rFonts w:hint="eastAsia"/>
-              </w:rPr>
-            </w:pPr>
             <w:r>
               <w:rPr>
                 <w:rFonts w:hint="eastAsia"/>
@@ -6145,11 +6011,6 @@
             <w:hideMark/>
           </w:tcPr>
           <w:p>
-            <w:pPr>
-              <w:rPr>
-                <w:rFonts w:hint="eastAsia"/>
-              </w:rPr>
-            </w:pPr>
             <w:r>
               <w:rPr>
                 <w:rFonts w:hint="eastAsia"/>
@@ -6165,11 +6026,6 @@
             <w:hideMark/>
           </w:tcPr>
           <w:p>
-            <w:pPr>
-              <w:rPr>
-                <w:rFonts w:hint="eastAsia"/>
-              </w:rPr>
-            </w:pPr>
             <w:r>
               <w:rPr>
                 <w:rFonts w:hint="eastAsia"/>
@@ -6185,11 +6041,6 @@
             <w:hideMark/>
           </w:tcPr>
           <w:p>
-            <w:pPr>
-              <w:rPr>
-                <w:rFonts w:hint="eastAsia"/>
-              </w:rPr>
-            </w:pPr>
             <w:r>
               <w:rPr>
                 <w:rFonts w:hint="eastAsia"/>
@@ -6205,11 +6056,6 @@
             <w:hideMark/>
           </w:tcPr>
           <w:p>
-            <w:pPr>
-              <w:rPr>
-                <w:rFonts w:hint="eastAsia"/>
-              </w:rPr>
-            </w:pPr>
             <w:r>
               <w:rPr>
                 <w:rFonts w:hint="eastAsia"/>
@@ -6230,11 +6076,6 @@
             <w:hideMark/>
           </w:tcPr>
           <w:p>
-            <w:pPr>
-              <w:rPr>
-                <w:rFonts w:hint="eastAsia"/>
-              </w:rPr>
-            </w:pPr>
             <w:r>
               <w:rPr>
                 <w:rFonts w:hint="eastAsia"/>
@@ -6250,11 +6091,6 @@
             <w:hideMark/>
           </w:tcPr>
           <w:p>
-            <w:pPr>
-              <w:rPr>
-                <w:rFonts w:hint="eastAsia"/>
-              </w:rPr>
-            </w:pPr>
             <w:r>
               <w:rPr>
                 <w:rFonts w:hint="eastAsia"/>
@@ -6270,11 +6106,6 @@
             <w:hideMark/>
           </w:tcPr>
           <w:p>
-            <w:pPr>
-              <w:rPr>
-                <w:rFonts w:hint="eastAsia"/>
-              </w:rPr>
-            </w:pPr>
             <w:r>
               <w:rPr>
                 <w:rFonts w:hint="eastAsia"/>
@@ -6289,13 +6120,7 @@
             <w:noWrap/>
             <w:hideMark/>
           </w:tcPr>
-          <w:p>
-            <w:pPr>
-              <w:rPr>
-                <w:rFonts w:hint="eastAsia"/>
-              </w:rPr>
-            </w:pPr>
-          </w:p>
+          <w:p/>
         </w:tc>
         <w:tc>
           <w:tcPr>
@@ -6319,11 +6144,6 @@
             <w:hideMark/>
           </w:tcPr>
           <w:p>
-            <w:pPr>
-              <w:rPr>
-                <w:rFonts w:hint="eastAsia"/>
-              </w:rPr>
-            </w:pPr>
             <w:r>
               <w:rPr>
                 <w:rFonts w:hint="eastAsia"/>
@@ -6339,11 +6159,6 @@
             <w:hideMark/>
           </w:tcPr>
           <w:p>
-            <w:pPr>
-              <w:rPr>
-                <w:rFonts w:hint="eastAsia"/>
-              </w:rPr>
-            </w:pPr>
             <w:r>
               <w:rPr>
                 <w:rFonts w:hint="eastAsia"/>
@@ -6358,13 +6173,7 @@
             <w:noWrap/>
             <w:hideMark/>
           </w:tcPr>
-          <w:p>
-            <w:pPr>
-              <w:rPr>
-                <w:rFonts w:hint="eastAsia"/>
-              </w:rPr>
-            </w:pPr>
-          </w:p>
+          <w:p/>
         </w:tc>
       </w:tr>
       <w:tr>
@@ -6393,11 +6202,6 @@
             <w:hideMark/>
           </w:tcPr>
           <w:p>
-            <w:pPr>
-              <w:rPr>
-                <w:rFonts w:hint="eastAsia"/>
-              </w:rPr>
-            </w:pPr>
             <w:r>
               <w:rPr>
                 <w:rFonts w:hint="eastAsia"/>
@@ -6413,11 +6217,6 @@
             <w:hideMark/>
           </w:tcPr>
           <w:p>
-            <w:pPr>
-              <w:rPr>
-                <w:rFonts w:hint="eastAsia"/>
-              </w:rPr>
-            </w:pPr>
             <w:r>
               <w:rPr>
                 <w:rFonts w:hint="eastAsia"/>
@@ -6432,13 +6231,7 @@
             <w:noWrap/>
             <w:hideMark/>
           </w:tcPr>
-          <w:p>
-            <w:pPr>
-              <w:rPr>
-                <w:rFonts w:hint="eastAsia"/>
-              </w:rPr>
-            </w:pPr>
-          </w:p>
+          <w:p/>
         </w:tc>
         <w:tc>
           <w:tcPr>
@@ -6462,11 +6255,6 @@
             <w:hideMark/>
           </w:tcPr>
           <w:p>
-            <w:pPr>
-              <w:rPr>
-                <w:rFonts w:hint="eastAsia"/>
-              </w:rPr>
-            </w:pPr>
             <w:r>
               <w:rPr>
                 <w:rFonts w:hint="eastAsia"/>
@@ -6482,11 +6270,6 @@
             <w:hideMark/>
           </w:tcPr>
           <w:p>
-            <w:pPr>
-              <w:rPr>
-                <w:rFonts w:hint="eastAsia"/>
-              </w:rPr>
-            </w:pPr>
             <w:r>
               <w:rPr>
                 <w:rFonts w:hint="eastAsia"/>
@@ -6501,13 +6284,7 @@
             <w:noWrap/>
             <w:hideMark/>
           </w:tcPr>
-          <w:p>
-            <w:pPr>
-              <w:rPr>
-                <w:rFonts w:hint="eastAsia"/>
-              </w:rPr>
-            </w:pPr>
-          </w:p>
+          <w:p/>
         </w:tc>
       </w:tr>
       <w:tr>
@@ -6536,11 +6313,6 @@
             <w:hideMark/>
           </w:tcPr>
           <w:p>
-            <w:pPr>
-              <w:rPr>
-                <w:rFonts w:hint="eastAsia"/>
-              </w:rPr>
-            </w:pPr>
             <w:r>
               <w:rPr>
                 <w:rFonts w:hint="eastAsia"/>
@@ -6556,11 +6328,6 @@
             <w:hideMark/>
           </w:tcPr>
           <w:p>
-            <w:pPr>
-              <w:rPr>
-                <w:rFonts w:hint="eastAsia"/>
-              </w:rPr>
-            </w:pPr>
             <w:r>
               <w:rPr>
                 <w:rFonts w:hint="eastAsia"/>
@@ -6575,13 +6342,7 @@
             <w:noWrap/>
             <w:hideMark/>
           </w:tcPr>
-          <w:p>
-            <w:pPr>
-              <w:rPr>
-                <w:rFonts w:hint="eastAsia"/>
-              </w:rPr>
-            </w:pPr>
-          </w:p>
+          <w:p/>
         </w:tc>
         <w:tc>
           <w:tcPr>
@@ -6605,11 +6366,6 @@
             <w:hideMark/>
           </w:tcPr>
           <w:p>
-            <w:pPr>
-              <w:rPr>
-                <w:rFonts w:hint="eastAsia"/>
-              </w:rPr>
-            </w:pPr>
             <w:r>
               <w:rPr>
                 <w:rFonts w:hint="eastAsia"/>
@@ -6625,11 +6381,6 @@
             <w:hideMark/>
           </w:tcPr>
           <w:p>
-            <w:pPr>
-              <w:rPr>
-                <w:rFonts w:hint="eastAsia"/>
-              </w:rPr>
-            </w:pPr>
             <w:r>
               <w:rPr>
                 <w:rFonts w:hint="eastAsia"/>
@@ -6644,13 +6395,7 @@
             <w:noWrap/>
             <w:hideMark/>
           </w:tcPr>
-          <w:p>
-            <w:pPr>
-              <w:rPr>
-                <w:rFonts w:hint="eastAsia"/>
-              </w:rPr>
-            </w:pPr>
-          </w:p>
+          <w:p/>
         </w:tc>
       </w:tr>
       <w:tr>
@@ -6679,11 +6424,6 @@
             <w:hideMark/>
           </w:tcPr>
           <w:p>
-            <w:pPr>
-              <w:rPr>
-                <w:rFonts w:hint="eastAsia"/>
-              </w:rPr>
-            </w:pPr>
             <w:r>
               <w:rPr>
                 <w:rFonts w:hint="eastAsia"/>
@@ -6699,11 +6439,6 @@
             <w:hideMark/>
           </w:tcPr>
           <w:p>
-            <w:pPr>
-              <w:rPr>
-                <w:rFonts w:hint="eastAsia"/>
-              </w:rPr>
-            </w:pPr>
             <w:r>
               <w:rPr>
                 <w:rFonts w:hint="eastAsia"/>
@@ -6718,13 +6453,7 @@
             <w:noWrap/>
             <w:hideMark/>
           </w:tcPr>
-          <w:p>
-            <w:pPr>
-              <w:rPr>
-                <w:rFonts w:hint="eastAsia"/>
-              </w:rPr>
-            </w:pPr>
-          </w:p>
+          <w:p/>
         </w:tc>
         <w:tc>
           <w:tcPr>
@@ -6748,11 +6477,6 @@
             <w:hideMark/>
           </w:tcPr>
           <w:p>
-            <w:pPr>
-              <w:rPr>
-                <w:rFonts w:hint="eastAsia"/>
-              </w:rPr>
-            </w:pPr>
             <w:r>
               <w:rPr>
                 <w:rFonts w:hint="eastAsia"/>
@@ -6768,11 +6492,6 @@
             <w:hideMark/>
           </w:tcPr>
           <w:p>
-            <w:pPr>
-              <w:rPr>
-                <w:rFonts w:hint="eastAsia"/>
-              </w:rPr>
-            </w:pPr>
             <w:r>
               <w:rPr>
                 <w:rFonts w:hint="eastAsia"/>
@@ -6787,13 +6506,7 @@
             <w:noWrap/>
             <w:hideMark/>
           </w:tcPr>
-          <w:p>
-            <w:pPr>
-              <w:rPr>
-                <w:rFonts w:hint="eastAsia"/>
-              </w:rPr>
-            </w:pPr>
-          </w:p>
+          <w:p/>
         </w:tc>
       </w:tr>
       <w:tr>
@@ -6822,11 +6535,6 @@
             <w:hideMark/>
           </w:tcPr>
           <w:p>
-            <w:pPr>
-              <w:rPr>
-                <w:rFonts w:hint="eastAsia"/>
-              </w:rPr>
-            </w:pPr>
             <w:r>
               <w:rPr>
                 <w:rFonts w:hint="eastAsia"/>
@@ -6842,11 +6550,6 @@
             <w:hideMark/>
           </w:tcPr>
           <w:p>
-            <w:pPr>
-              <w:rPr>
-                <w:rFonts w:hint="eastAsia"/>
-              </w:rPr>
-            </w:pPr>
             <w:r>
               <w:rPr>
                 <w:rFonts w:hint="eastAsia"/>
@@ -6861,13 +6564,7 @@
             <w:noWrap/>
             <w:hideMark/>
           </w:tcPr>
-          <w:p>
-            <w:pPr>
-              <w:rPr>
-                <w:rFonts w:hint="eastAsia"/>
-              </w:rPr>
-            </w:pPr>
-          </w:p>
+          <w:p/>
         </w:tc>
         <w:tc>
           <w:tcPr>
@@ -6891,11 +6588,6 @@
             <w:hideMark/>
           </w:tcPr>
           <w:p>
-            <w:pPr>
-              <w:rPr>
-                <w:rFonts w:hint="eastAsia"/>
-              </w:rPr>
-            </w:pPr>
             <w:r>
               <w:rPr>
                 <w:rFonts w:hint="eastAsia"/>
@@ -6911,11 +6603,6 @@
             <w:hideMark/>
           </w:tcPr>
           <w:p>
-            <w:pPr>
-              <w:rPr>
-                <w:rFonts w:hint="eastAsia"/>
-              </w:rPr>
-            </w:pPr>
             <w:r>
               <w:rPr>
                 <w:rFonts w:hint="eastAsia"/>
@@ -6930,13 +6617,7 @@
             <w:noWrap/>
             <w:hideMark/>
           </w:tcPr>
-          <w:p>
-            <w:pPr>
-              <w:rPr>
-                <w:rFonts w:hint="eastAsia"/>
-              </w:rPr>
-            </w:pPr>
-          </w:p>
+          <w:p/>
         </w:tc>
       </w:tr>
       <w:tr>
@@ -6965,11 +6646,6 @@
             <w:hideMark/>
           </w:tcPr>
           <w:p>
-            <w:pPr>
-              <w:rPr>
-                <w:rFonts w:hint="eastAsia"/>
-              </w:rPr>
-            </w:pPr>
             <w:r>
               <w:rPr>
                 <w:rFonts w:hint="eastAsia"/>
@@ -6985,11 +6661,6 @@
             <w:hideMark/>
           </w:tcPr>
           <w:p>
-            <w:pPr>
-              <w:rPr>
-                <w:rFonts w:hint="eastAsia"/>
-              </w:rPr>
-            </w:pPr>
             <w:r>
               <w:rPr>
                 <w:rFonts w:hint="eastAsia"/>
@@ -7004,13 +6675,7 @@
             <w:noWrap/>
             <w:hideMark/>
           </w:tcPr>
-          <w:p>
-            <w:pPr>
-              <w:rPr>
-                <w:rFonts w:hint="eastAsia"/>
-              </w:rPr>
-            </w:pPr>
-          </w:p>
+          <w:p/>
         </w:tc>
         <w:tc>
           <w:tcPr>
@@ -7071,11 +6736,6 @@
             <w:hideMark/>
           </w:tcPr>
           <w:p>
-            <w:pPr>
-              <w:rPr>
-                <w:rFonts w:hint="eastAsia"/>
-              </w:rPr>
-            </w:pPr>
             <w:r>
               <w:rPr>
                 <w:rFonts w:hint="eastAsia"/>
@@ -7091,11 +6751,6 @@
             <w:hideMark/>
           </w:tcPr>
           <w:p>
-            <w:pPr>
-              <w:rPr>
-                <w:rFonts w:hint="eastAsia"/>
-              </w:rPr>
-            </w:pPr>
             <w:r>
               <w:rPr>
                 <w:rFonts w:hint="eastAsia"/>
@@ -7110,13 +6765,7 @@
             <w:noWrap/>
             <w:hideMark/>
           </w:tcPr>
-          <w:p>
-            <w:pPr>
-              <w:rPr>
-                <w:rFonts w:hint="eastAsia"/>
-              </w:rPr>
-            </w:pPr>
-          </w:p>
+          <w:p/>
         </w:tc>
         <w:tc>
           <w:tcPr>
@@ -7177,11 +6826,6 @@
             <w:hideMark/>
           </w:tcPr>
           <w:p>
-            <w:pPr>
-              <w:rPr>
-                <w:rFonts w:hint="eastAsia"/>
-              </w:rPr>
-            </w:pPr>
             <w:r>
               <w:rPr>
                 <w:rFonts w:hint="eastAsia"/>
@@ -7197,11 +6841,6 @@
             <w:hideMark/>
           </w:tcPr>
           <w:p>
-            <w:pPr>
-              <w:rPr>
-                <w:rFonts w:hint="eastAsia"/>
-              </w:rPr>
-            </w:pPr>
             <w:r>
               <w:rPr>
                 <w:rFonts w:hint="eastAsia"/>
@@ -7216,13 +6855,7 @@
             <w:noWrap/>
             <w:hideMark/>
           </w:tcPr>
-          <w:p>
-            <w:pPr>
-              <w:rPr>
-                <w:rFonts w:hint="eastAsia"/>
-              </w:rPr>
-            </w:pPr>
-          </w:p>
+          <w:p/>
         </w:tc>
         <w:tc>
           <w:tcPr>
@@ -7283,11 +6916,6 @@
             <w:hideMark/>
           </w:tcPr>
           <w:p>
-            <w:pPr>
-              <w:rPr>
-                <w:rFonts w:hint="eastAsia"/>
-              </w:rPr>
-            </w:pPr>
             <w:r>
               <w:rPr>
                 <w:rFonts w:hint="eastAsia"/>
@@ -7303,11 +6931,6 @@
             <w:hideMark/>
           </w:tcPr>
           <w:p>
-            <w:pPr>
-              <w:rPr>
-                <w:rFonts w:hint="eastAsia"/>
-              </w:rPr>
-            </w:pPr>
             <w:r>
               <w:rPr>
                 <w:rFonts w:hint="eastAsia"/>
@@ -7322,13 +6945,7 @@
             <w:noWrap/>
             <w:hideMark/>
           </w:tcPr>
-          <w:p>
-            <w:pPr>
-              <w:rPr>
-                <w:rFonts w:hint="eastAsia"/>
-              </w:rPr>
-            </w:pPr>
-          </w:p>
+          <w:p/>
         </w:tc>
         <w:tc>
           <w:tcPr>
@@ -7389,11 +7006,6 @@
             <w:hideMark/>
           </w:tcPr>
           <w:p>
-            <w:pPr>
-              <w:rPr>
-                <w:rFonts w:hint="eastAsia"/>
-              </w:rPr>
-            </w:pPr>
             <w:r>
               <w:rPr>
                 <w:rFonts w:hint="eastAsia"/>
@@ -7409,11 +7021,6 @@
             <w:hideMark/>
           </w:tcPr>
           <w:p>
-            <w:pPr>
-              <w:rPr>
-                <w:rFonts w:hint="eastAsia"/>
-              </w:rPr>
-            </w:pPr>
             <w:r>
               <w:rPr>
                 <w:rFonts w:hint="eastAsia"/>
@@ -7428,13 +7035,7 @@
             <w:noWrap/>
             <w:hideMark/>
           </w:tcPr>
-          <w:p>
-            <w:pPr>
-              <w:rPr>
-                <w:rFonts w:hint="eastAsia"/>
-              </w:rPr>
-            </w:pPr>
-          </w:p>
+          <w:p/>
         </w:tc>
         <w:tc>
           <w:tcPr>
@@ -7495,11 +7096,6 @@
             <w:hideMark/>
           </w:tcPr>
           <w:p>
-            <w:pPr>
-              <w:rPr>
-                <w:rFonts w:hint="eastAsia"/>
-              </w:rPr>
-            </w:pPr>
             <w:r>
               <w:rPr>
                 <w:rFonts w:hint="eastAsia"/>
@@ -7515,11 +7111,6 @@
             <w:hideMark/>
           </w:tcPr>
           <w:p>
-            <w:pPr>
-              <w:rPr>
-                <w:rFonts w:hint="eastAsia"/>
-              </w:rPr>
-            </w:pPr>
             <w:r>
               <w:rPr>
                 <w:rFonts w:hint="eastAsia"/>
@@ -7534,13 +7125,7 @@
             <w:noWrap/>
             <w:hideMark/>
           </w:tcPr>
-          <w:p>
-            <w:pPr>
-              <w:rPr>
-                <w:rFonts w:hint="eastAsia"/>
-              </w:rPr>
-            </w:pPr>
-          </w:p>
+          <w:p/>
         </w:tc>
         <w:tc>
           <w:tcPr>
@@ -7601,11 +7186,6 @@
             <w:hideMark/>
           </w:tcPr>
           <w:p>
-            <w:pPr>
-              <w:rPr>
-                <w:rFonts w:hint="eastAsia"/>
-              </w:rPr>
-            </w:pPr>
             <w:r>
               <w:rPr>
                 <w:rFonts w:hint="eastAsia"/>
@@ -7621,11 +7201,6 @@
             <w:hideMark/>
           </w:tcPr>
           <w:p>
-            <w:pPr>
-              <w:rPr>
-                <w:rFonts w:hint="eastAsia"/>
-              </w:rPr>
-            </w:pPr>
             <w:r>
               <w:rPr>
                 <w:rFonts w:hint="eastAsia"/>
@@ -7640,13 +7215,7 @@
             <w:noWrap/>
             <w:hideMark/>
           </w:tcPr>
-          <w:p>
-            <w:pPr>
-              <w:rPr>
-                <w:rFonts w:hint="eastAsia"/>
-              </w:rPr>
-            </w:pPr>
-          </w:p>
+          <w:p/>
         </w:tc>
         <w:tc>
           <w:tcPr>
@@ -7694,11 +7263,19 @@
       </w:r>
     </w:p>
     <w:p>
+      <w:proofErr w:type="gramStart"/>
       <w:r>
         <w:rPr>
           <w:rFonts w:hint="eastAsia"/>
         </w:rPr>
-        <w:t xml:space="preserve">So the speed is 70 rounds per second. </w:t>
+        <w:t>So</w:t>
+      </w:r>
+      <w:proofErr w:type="gramEnd"/>
+      <w:r>
+        <w:rPr>
+          <w:rFonts w:hint="eastAsia"/>
+        </w:rPr>
+        <w:t xml:space="preserve"> the speed is 70 rounds per second. </w:t>
       </w:r>
       <w:r>
         <w:rPr>
@@ -7720,6 +7297,2236 @@
           <w:rFonts w:hint="eastAsia"/>
         </w:rPr>
         <w:t>t afford a better gaming PC.</w:t>
+      </w:r>
+    </w:p>
+    <w:p>
+      <w:r>
+        <w:rPr>
+          <w:rFonts w:hint="eastAsia"/>
+        </w:rPr>
+        <w:t>Next step is going to be optimize code to make it run faster, as well as do a 1M rounds simulation while I</w:t>
+      </w:r>
+      <w:r>
+        <w:t>’</w:t>
+      </w:r>
+      <w:r>
+        <w:rPr>
+          <w:rFonts w:hint="eastAsia"/>
+        </w:rPr>
+        <w:t>m sleeping (if the program didn</w:t>
+      </w:r>
+      <w:r>
+        <w:t>’</w:t>
+      </w:r>
+      <w:r>
+        <w:rPr>
+          <w:rFonts w:hint="eastAsia"/>
+        </w:rPr>
+        <w:t>t crash for whatever reason.)</w:t>
+      </w:r>
+    </w:p>
+    <w:p/>
+    <w:p>
+      <w:pPr>
+        <w:pStyle w:val="2"/>
+      </w:pPr>
+      <w:r>
+        <w:rPr>
+          <w:rFonts w:hint="eastAsia"/>
+        </w:rPr>
+        <w:t>Math A4</w:t>
+      </w:r>
+    </w:p>
+    <w:tbl>
+      <w:tblPr>
+        <w:tblStyle w:val="a3"/>
+        <w:tblW w:w="0" w:type="auto"/>
+        <w:tblLook w:val="04A0" w:firstRow="1" w:lastRow="0" w:firstColumn="1" w:lastColumn="0" w:noHBand="0" w:noVBand="1"/>
+      </w:tblPr>
+      <w:tblGrid>
+        <w:gridCol w:w="1065"/>
+        <w:gridCol w:w="1065"/>
+        <w:gridCol w:w="1065"/>
+        <w:gridCol w:w="1009"/>
+        <w:gridCol w:w="1009"/>
+        <w:gridCol w:w="1009"/>
+        <w:gridCol w:w="1065"/>
+        <w:gridCol w:w="1009"/>
+      </w:tblGrid>
+      <w:tr>
+        <w:trPr>
+          <w:trHeight w:val="285"/>
+        </w:trPr>
+        <w:tc>
+          <w:tcPr>
+            <w:tcW w:w="1140" w:type="dxa"/>
+            <w:noWrap/>
+            <w:hideMark/>
+          </w:tcPr>
+          <w:p>
+            <w:r>
+              <w:rPr>
+                <w:rFonts w:hint="eastAsia"/>
+              </w:rPr>
+              <w:t>Coin</w:t>
+            </w:r>
+          </w:p>
+        </w:tc>
+        <w:tc>
+          <w:tcPr>
+            <w:tcW w:w="1140" w:type="dxa"/>
+            <w:noWrap/>
+            <w:hideMark/>
+          </w:tcPr>
+          <w:p>
+            <w:pPr>
+              <w:rPr>
+                <w:rFonts w:hint="eastAsia"/>
+              </w:rPr>
+            </w:pPr>
+            <w:r>
+              <w:rPr>
+                <w:rFonts w:hint="eastAsia"/>
+              </w:rPr>
+              <w:t>Per 10M</w:t>
+            </w:r>
+          </w:p>
+        </w:tc>
+        <w:tc>
+          <w:tcPr>
+            <w:tcW w:w="1140" w:type="dxa"/>
+            <w:noWrap/>
+            <w:hideMark/>
+          </w:tcPr>
+          <w:p>
+            <w:pPr>
+              <w:rPr>
+                <w:rFonts w:hint="eastAsia"/>
+              </w:rPr>
+            </w:pPr>
+            <w:r>
+              <w:rPr>
+                <w:rFonts w:hint="eastAsia"/>
+              </w:rPr>
+              <w:t>=% per block</w:t>
+            </w:r>
+          </w:p>
+        </w:tc>
+        <w:tc>
+          <w:tcPr>
+            <w:tcW w:w="1080" w:type="dxa"/>
+            <w:noWrap/>
+            <w:hideMark/>
+          </w:tcPr>
+          <w:p>
+            <w:pPr>
+              <w:rPr>
+                <w:rFonts w:hint="eastAsia"/>
+              </w:rPr>
+            </w:pPr>
+            <w:r>
+              <w:rPr>
+                <w:rFonts w:hint="eastAsia"/>
+              </w:rPr>
+              <w:t>Total</w:t>
+            </w:r>
+            <w:r>
+              <w:rPr>
+                <w:rFonts w:hint="eastAsia"/>
+              </w:rPr>
+              <w:t xml:space="preserve"> weight</w:t>
+            </w:r>
+          </w:p>
+        </w:tc>
+        <w:tc>
+          <w:tcPr>
+            <w:tcW w:w="1080" w:type="dxa"/>
+            <w:noWrap/>
+            <w:hideMark/>
+          </w:tcPr>
+          <w:p>
+            <w:pPr>
+              <w:rPr>
+                <w:rFonts w:hint="eastAsia"/>
+              </w:rPr>
+            </w:pPr>
+            <w:r>
+              <w:rPr>
+                <w:rFonts w:hint="eastAsia"/>
+              </w:rPr>
+              <w:t>Multi</w:t>
+            </w:r>
+          </w:p>
+        </w:tc>
+        <w:tc>
+          <w:tcPr>
+            <w:tcW w:w="1080" w:type="dxa"/>
+            <w:noWrap/>
+            <w:hideMark/>
+          </w:tcPr>
+          <w:p>
+            <w:pPr>
+              <w:rPr>
+                <w:rFonts w:hint="eastAsia"/>
+              </w:rPr>
+            </w:pPr>
+            <w:r>
+              <w:rPr>
+                <w:rFonts w:hint="eastAsia"/>
+              </w:rPr>
+              <w:t>Per 10M</w:t>
+            </w:r>
+          </w:p>
+        </w:tc>
+        <w:tc>
+          <w:tcPr>
+            <w:tcW w:w="1140" w:type="dxa"/>
+            <w:noWrap/>
+            <w:hideMark/>
+          </w:tcPr>
+          <w:p>
+            <w:pPr>
+              <w:rPr>
+                <w:rFonts w:hint="eastAsia"/>
+              </w:rPr>
+            </w:pPr>
+            <w:r>
+              <w:rPr>
+                <w:rFonts w:hint="eastAsia"/>
+              </w:rPr>
+              <w:t>=% per block</w:t>
+            </w:r>
+          </w:p>
+        </w:tc>
+        <w:tc>
+          <w:tcPr>
+            <w:tcW w:w="1080" w:type="dxa"/>
+            <w:noWrap/>
+            <w:hideMark/>
+          </w:tcPr>
+          <w:p>
+            <w:pPr>
+              <w:rPr>
+                <w:rFonts w:hint="eastAsia"/>
+              </w:rPr>
+            </w:pPr>
+            <w:r>
+              <w:rPr>
+                <w:rFonts w:hint="eastAsia"/>
+              </w:rPr>
+              <w:t>Total</w:t>
+            </w:r>
+            <w:r>
+              <w:rPr>
+                <w:rFonts w:hint="eastAsia"/>
+              </w:rPr>
+              <w:t xml:space="preserve"> weight</w:t>
+            </w:r>
+          </w:p>
+        </w:tc>
+      </w:tr>
+      <w:tr>
+        <w:trPr>
+          <w:trHeight w:val="285"/>
+        </w:trPr>
+        <w:tc>
+          <w:tcPr>
+            <w:tcW w:w="1140" w:type="dxa"/>
+            <w:noWrap/>
+            <w:hideMark/>
+          </w:tcPr>
+          <w:p>
+            <w:pPr>
+              <w:rPr>
+                <w:rFonts w:hint="eastAsia"/>
+              </w:rPr>
+            </w:pPr>
+            <w:r>
+              <w:rPr>
+                <w:rFonts w:hint="eastAsia"/>
+              </w:rPr>
+              <w:t>10000</w:t>
+            </w:r>
+          </w:p>
+        </w:tc>
+        <w:tc>
+          <w:tcPr>
+            <w:tcW w:w="1140" w:type="dxa"/>
+            <w:noWrap/>
+            <w:hideMark/>
+          </w:tcPr>
+          <w:p>
+            <w:pPr>
+              <w:rPr>
+                <w:rFonts w:hint="eastAsia"/>
+              </w:rPr>
+            </w:pPr>
+            <w:r>
+              <w:rPr>
+                <w:rFonts w:hint="eastAsia"/>
+              </w:rPr>
+              <w:t>3</w:t>
+            </w:r>
+          </w:p>
+        </w:tc>
+        <w:tc>
+          <w:tcPr>
+            <w:tcW w:w="1140" w:type="dxa"/>
+            <w:noWrap/>
+            <w:hideMark/>
+          </w:tcPr>
+          <w:p>
+            <w:pPr>
+              <w:rPr>
+                <w:rFonts w:hint="eastAsia"/>
+              </w:rPr>
+            </w:pPr>
+            <w:r>
+              <w:rPr>
+                <w:rFonts w:hint="eastAsia"/>
+              </w:rPr>
+              <w:t>0.0000%</w:t>
+            </w:r>
+          </w:p>
+        </w:tc>
+        <w:tc>
+          <w:tcPr>
+            <w:tcW w:w="1080" w:type="dxa"/>
+            <w:noWrap/>
+            <w:hideMark/>
+          </w:tcPr>
+          <w:p>
+            <w:pPr>
+              <w:rPr>
+                <w:rFonts w:hint="eastAsia"/>
+              </w:rPr>
+            </w:pPr>
+            <w:r>
+              <w:rPr>
+                <w:rFonts w:hint="eastAsia"/>
+              </w:rPr>
+              <w:t>9830000</w:t>
+            </w:r>
+          </w:p>
+        </w:tc>
+        <w:tc>
+          <w:tcPr>
+            <w:tcW w:w="1080" w:type="dxa"/>
+            <w:noWrap/>
+            <w:hideMark/>
+          </w:tcPr>
+          <w:p>
+            <w:pPr>
+              <w:rPr>
+                <w:rFonts w:hint="eastAsia"/>
+              </w:rPr>
+            </w:pPr>
+            <w:r>
+              <w:rPr>
+                <w:rFonts w:hint="eastAsia"/>
+              </w:rPr>
+              <w:t>100</w:t>
+            </w:r>
+          </w:p>
+        </w:tc>
+        <w:tc>
+          <w:tcPr>
+            <w:tcW w:w="1080" w:type="dxa"/>
+            <w:noWrap/>
+            <w:hideMark/>
+          </w:tcPr>
+          <w:p>
+            <w:pPr>
+              <w:rPr>
+                <w:rFonts w:hint="eastAsia"/>
+              </w:rPr>
+            </w:pPr>
+            <w:r>
+              <w:rPr>
+                <w:rFonts w:hint="eastAsia"/>
+              </w:rPr>
+              <w:t>10</w:t>
+            </w:r>
+          </w:p>
+        </w:tc>
+        <w:tc>
+          <w:tcPr>
+            <w:tcW w:w="1140" w:type="dxa"/>
+            <w:noWrap/>
+            <w:hideMark/>
+          </w:tcPr>
+          <w:p>
+            <w:pPr>
+              <w:rPr>
+                <w:rFonts w:hint="eastAsia"/>
+              </w:rPr>
+            </w:pPr>
+            <w:r>
+              <w:rPr>
+                <w:rFonts w:hint="eastAsia"/>
+              </w:rPr>
+              <w:t>0.0001%</w:t>
+            </w:r>
+          </w:p>
+        </w:tc>
+        <w:tc>
+          <w:tcPr>
+            <w:tcW w:w="1080" w:type="dxa"/>
+            <w:noWrap/>
+            <w:hideMark/>
+          </w:tcPr>
+          <w:p>
+            <w:pPr>
+              <w:rPr>
+                <w:rFonts w:hint="eastAsia"/>
+              </w:rPr>
+            </w:pPr>
+            <w:r>
+              <w:rPr>
+                <w:rFonts w:hint="eastAsia"/>
+              </w:rPr>
+              <w:t>170000</w:t>
+            </w:r>
+          </w:p>
+        </w:tc>
+      </w:tr>
+      <w:tr>
+        <w:trPr>
+          <w:trHeight w:val="285"/>
+        </w:trPr>
+        <w:tc>
+          <w:tcPr>
+            <w:tcW w:w="1140" w:type="dxa"/>
+            <w:noWrap/>
+            <w:hideMark/>
+          </w:tcPr>
+          <w:p>
+            <w:pPr>
+              <w:rPr>
+                <w:rFonts w:hint="eastAsia"/>
+              </w:rPr>
+            </w:pPr>
+            <w:r>
+              <w:rPr>
+                <w:rFonts w:hint="eastAsia"/>
+              </w:rPr>
+              <w:t>5000</w:t>
+            </w:r>
+          </w:p>
+        </w:tc>
+        <w:tc>
+          <w:tcPr>
+            <w:tcW w:w="1140" w:type="dxa"/>
+            <w:noWrap/>
+            <w:hideMark/>
+          </w:tcPr>
+          <w:p>
+            <w:pPr>
+              <w:rPr>
+                <w:rFonts w:hint="eastAsia"/>
+              </w:rPr>
+            </w:pPr>
+            <w:r>
+              <w:rPr>
+                <w:rFonts w:hint="eastAsia"/>
+              </w:rPr>
+              <w:t>117</w:t>
+            </w:r>
+          </w:p>
+        </w:tc>
+        <w:tc>
+          <w:tcPr>
+            <w:tcW w:w="1140" w:type="dxa"/>
+            <w:noWrap/>
+            <w:hideMark/>
+          </w:tcPr>
+          <w:p>
+            <w:pPr>
+              <w:rPr>
+                <w:rFonts w:hint="eastAsia"/>
+              </w:rPr>
+            </w:pPr>
+            <w:r>
+              <w:rPr>
+                <w:rFonts w:hint="eastAsia"/>
+              </w:rPr>
+              <w:t>0.0012%</w:t>
+            </w:r>
+          </w:p>
+        </w:tc>
+        <w:tc>
+          <w:tcPr>
+            <w:tcW w:w="1080" w:type="dxa"/>
+            <w:noWrap/>
+            <w:hideMark/>
+          </w:tcPr>
+          <w:p>
+            <w:pPr>
+              <w:rPr>
+                <w:rFonts w:hint="eastAsia"/>
+              </w:rPr>
+            </w:pPr>
+          </w:p>
+        </w:tc>
+        <w:tc>
+          <w:tcPr>
+            <w:tcW w:w="1080" w:type="dxa"/>
+            <w:noWrap/>
+            <w:hideMark/>
+          </w:tcPr>
+          <w:p>
+            <w:r>
+              <w:rPr>
+                <w:rFonts w:hint="eastAsia"/>
+              </w:rPr>
+              <w:t>20</w:t>
+            </w:r>
+          </w:p>
+        </w:tc>
+        <w:tc>
+          <w:tcPr>
+            <w:tcW w:w="1080" w:type="dxa"/>
+            <w:noWrap/>
+            <w:hideMark/>
+          </w:tcPr>
+          <w:p>
+            <w:pPr>
+              <w:rPr>
+                <w:rFonts w:hint="eastAsia"/>
+              </w:rPr>
+            </w:pPr>
+            <w:r>
+              <w:rPr>
+                <w:rFonts w:hint="eastAsia"/>
+              </w:rPr>
+              <w:t>115</w:t>
+            </w:r>
+          </w:p>
+        </w:tc>
+        <w:tc>
+          <w:tcPr>
+            <w:tcW w:w="1140" w:type="dxa"/>
+            <w:noWrap/>
+            <w:hideMark/>
+          </w:tcPr>
+          <w:p>
+            <w:pPr>
+              <w:rPr>
+                <w:rFonts w:hint="eastAsia"/>
+              </w:rPr>
+            </w:pPr>
+            <w:r>
+              <w:rPr>
+                <w:rFonts w:hint="eastAsia"/>
+              </w:rPr>
+              <w:t>0.0012%</w:t>
+            </w:r>
+          </w:p>
+        </w:tc>
+        <w:tc>
+          <w:tcPr>
+            <w:tcW w:w="1080" w:type="dxa"/>
+            <w:noWrap/>
+            <w:hideMark/>
+          </w:tcPr>
+          <w:p>
+            <w:pPr>
+              <w:rPr>
+                <w:rFonts w:hint="eastAsia"/>
+              </w:rPr>
+            </w:pPr>
+          </w:p>
+        </w:tc>
+      </w:tr>
+      <w:tr>
+        <w:trPr>
+          <w:trHeight w:val="285"/>
+        </w:trPr>
+        <w:tc>
+          <w:tcPr>
+            <w:tcW w:w="1140" w:type="dxa"/>
+            <w:noWrap/>
+            <w:hideMark/>
+          </w:tcPr>
+          <w:p>
+            <w:r>
+              <w:rPr>
+                <w:rFonts w:hint="eastAsia"/>
+              </w:rPr>
+              <w:t>2500</w:t>
+            </w:r>
+          </w:p>
+        </w:tc>
+        <w:tc>
+          <w:tcPr>
+            <w:tcW w:w="1140" w:type="dxa"/>
+            <w:noWrap/>
+            <w:hideMark/>
+          </w:tcPr>
+          <w:p>
+            <w:pPr>
+              <w:rPr>
+                <w:rFonts w:hint="eastAsia"/>
+              </w:rPr>
+            </w:pPr>
+            <w:r>
+              <w:rPr>
+                <w:rFonts w:hint="eastAsia"/>
+              </w:rPr>
+              <w:t>480</w:t>
+            </w:r>
+          </w:p>
+        </w:tc>
+        <w:tc>
+          <w:tcPr>
+            <w:tcW w:w="1140" w:type="dxa"/>
+            <w:noWrap/>
+            <w:hideMark/>
+          </w:tcPr>
+          <w:p>
+            <w:pPr>
+              <w:rPr>
+                <w:rFonts w:hint="eastAsia"/>
+              </w:rPr>
+            </w:pPr>
+            <w:r>
+              <w:rPr>
+                <w:rFonts w:hint="eastAsia"/>
+              </w:rPr>
+              <w:t>0.0048%</w:t>
+            </w:r>
+          </w:p>
+        </w:tc>
+        <w:tc>
+          <w:tcPr>
+            <w:tcW w:w="1080" w:type="dxa"/>
+            <w:noWrap/>
+            <w:hideMark/>
+          </w:tcPr>
+          <w:p>
+            <w:pPr>
+              <w:rPr>
+                <w:rFonts w:hint="eastAsia"/>
+              </w:rPr>
+            </w:pPr>
+          </w:p>
+        </w:tc>
+        <w:tc>
+          <w:tcPr>
+            <w:tcW w:w="1080" w:type="dxa"/>
+            <w:noWrap/>
+            <w:hideMark/>
+          </w:tcPr>
+          <w:p>
+            <w:r>
+              <w:rPr>
+                <w:rFonts w:hint="eastAsia"/>
+              </w:rPr>
+              <w:t>10</w:t>
+            </w:r>
+          </w:p>
+        </w:tc>
+        <w:tc>
+          <w:tcPr>
+            <w:tcW w:w="1080" w:type="dxa"/>
+            <w:noWrap/>
+            <w:hideMark/>
+          </w:tcPr>
+          <w:p>
+            <w:pPr>
+              <w:rPr>
+                <w:rFonts w:hint="eastAsia"/>
+              </w:rPr>
+            </w:pPr>
+            <w:r>
+              <w:rPr>
+                <w:rFonts w:hint="eastAsia"/>
+              </w:rPr>
+              <w:t>1200</w:t>
+            </w:r>
+          </w:p>
+        </w:tc>
+        <w:tc>
+          <w:tcPr>
+            <w:tcW w:w="1140" w:type="dxa"/>
+            <w:noWrap/>
+            <w:hideMark/>
+          </w:tcPr>
+          <w:p>
+            <w:pPr>
+              <w:rPr>
+                <w:rFonts w:hint="eastAsia"/>
+              </w:rPr>
+            </w:pPr>
+            <w:r>
+              <w:rPr>
+                <w:rFonts w:hint="eastAsia"/>
+              </w:rPr>
+              <w:t>0.0120%</w:t>
+            </w:r>
+          </w:p>
+        </w:tc>
+        <w:tc>
+          <w:tcPr>
+            <w:tcW w:w="1080" w:type="dxa"/>
+            <w:noWrap/>
+            <w:hideMark/>
+          </w:tcPr>
+          <w:p>
+            <w:pPr>
+              <w:rPr>
+                <w:rFonts w:hint="eastAsia"/>
+              </w:rPr>
+            </w:pPr>
+          </w:p>
+        </w:tc>
+      </w:tr>
+      <w:tr>
+        <w:trPr>
+          <w:trHeight w:val="285"/>
+        </w:trPr>
+        <w:tc>
+          <w:tcPr>
+            <w:tcW w:w="1140" w:type="dxa"/>
+            <w:noWrap/>
+            <w:hideMark/>
+          </w:tcPr>
+          <w:p>
+            <w:r>
+              <w:rPr>
+                <w:rFonts w:hint="eastAsia"/>
+              </w:rPr>
+              <w:t>1000</w:t>
+            </w:r>
+          </w:p>
+        </w:tc>
+        <w:tc>
+          <w:tcPr>
+            <w:tcW w:w="1140" w:type="dxa"/>
+            <w:noWrap/>
+            <w:hideMark/>
+          </w:tcPr>
+          <w:p>
+            <w:pPr>
+              <w:rPr>
+                <w:rFonts w:hint="eastAsia"/>
+              </w:rPr>
+            </w:pPr>
+            <w:r>
+              <w:rPr>
+                <w:rFonts w:hint="eastAsia"/>
+              </w:rPr>
+              <w:t>2250</w:t>
+            </w:r>
+          </w:p>
+        </w:tc>
+        <w:tc>
+          <w:tcPr>
+            <w:tcW w:w="1140" w:type="dxa"/>
+            <w:noWrap/>
+            <w:hideMark/>
+          </w:tcPr>
+          <w:p>
+            <w:pPr>
+              <w:rPr>
+                <w:rFonts w:hint="eastAsia"/>
+              </w:rPr>
+            </w:pPr>
+            <w:r>
+              <w:rPr>
+                <w:rFonts w:hint="eastAsia"/>
+              </w:rPr>
+              <w:t>0.0225%</w:t>
+            </w:r>
+          </w:p>
+        </w:tc>
+        <w:tc>
+          <w:tcPr>
+            <w:tcW w:w="1080" w:type="dxa"/>
+            <w:noWrap/>
+            <w:hideMark/>
+          </w:tcPr>
+          <w:p>
+            <w:pPr>
+              <w:rPr>
+                <w:rFonts w:hint="eastAsia"/>
+              </w:rPr>
+            </w:pPr>
+          </w:p>
+        </w:tc>
+        <w:tc>
+          <w:tcPr>
+            <w:tcW w:w="1080" w:type="dxa"/>
+            <w:noWrap/>
+            <w:hideMark/>
+          </w:tcPr>
+          <w:p>
+            <w:r>
+              <w:rPr>
+                <w:rFonts w:hint="eastAsia"/>
+              </w:rPr>
+              <w:t>5</w:t>
+            </w:r>
+          </w:p>
+        </w:tc>
+        <w:tc>
+          <w:tcPr>
+            <w:tcW w:w="1080" w:type="dxa"/>
+            <w:noWrap/>
+            <w:hideMark/>
+          </w:tcPr>
+          <w:p>
+            <w:pPr>
+              <w:rPr>
+                <w:rFonts w:hint="eastAsia"/>
+              </w:rPr>
+            </w:pPr>
+            <w:r>
+              <w:rPr>
+                <w:rFonts w:hint="eastAsia"/>
+              </w:rPr>
+              <w:t>9225</w:t>
+            </w:r>
+          </w:p>
+        </w:tc>
+        <w:tc>
+          <w:tcPr>
+            <w:tcW w:w="1140" w:type="dxa"/>
+            <w:noWrap/>
+            <w:hideMark/>
+          </w:tcPr>
+          <w:p>
+            <w:pPr>
+              <w:rPr>
+                <w:rFonts w:hint="eastAsia"/>
+              </w:rPr>
+            </w:pPr>
+            <w:r>
+              <w:rPr>
+                <w:rFonts w:hint="eastAsia"/>
+              </w:rPr>
+              <w:t>0.0923%</w:t>
+            </w:r>
+          </w:p>
+        </w:tc>
+        <w:tc>
+          <w:tcPr>
+            <w:tcW w:w="1080" w:type="dxa"/>
+            <w:noWrap/>
+            <w:hideMark/>
+          </w:tcPr>
+          <w:p>
+            <w:pPr>
+              <w:rPr>
+                <w:rFonts w:hint="eastAsia"/>
+              </w:rPr>
+            </w:pPr>
+          </w:p>
+        </w:tc>
+      </w:tr>
+      <w:tr>
+        <w:trPr>
+          <w:trHeight w:val="285"/>
+        </w:trPr>
+        <w:tc>
+          <w:tcPr>
+            <w:tcW w:w="1140" w:type="dxa"/>
+            <w:noWrap/>
+            <w:hideMark/>
+          </w:tcPr>
+          <w:p>
+            <w:r>
+              <w:rPr>
+                <w:rFonts w:hint="eastAsia"/>
+              </w:rPr>
+              <w:t>500</w:t>
+            </w:r>
+          </w:p>
+        </w:tc>
+        <w:tc>
+          <w:tcPr>
+            <w:tcW w:w="1140" w:type="dxa"/>
+            <w:noWrap/>
+            <w:hideMark/>
+          </w:tcPr>
+          <w:p>
+            <w:pPr>
+              <w:rPr>
+                <w:rFonts w:hint="eastAsia"/>
+              </w:rPr>
+            </w:pPr>
+            <w:r>
+              <w:rPr>
+                <w:rFonts w:hint="eastAsia"/>
+              </w:rPr>
+              <w:t>16000</w:t>
+            </w:r>
+          </w:p>
+        </w:tc>
+        <w:tc>
+          <w:tcPr>
+            <w:tcW w:w="1140" w:type="dxa"/>
+            <w:noWrap/>
+            <w:hideMark/>
+          </w:tcPr>
+          <w:p>
+            <w:pPr>
+              <w:rPr>
+                <w:rFonts w:hint="eastAsia"/>
+              </w:rPr>
+            </w:pPr>
+            <w:r>
+              <w:rPr>
+                <w:rFonts w:hint="eastAsia"/>
+              </w:rPr>
+              <w:t>0.1600%</w:t>
+            </w:r>
+          </w:p>
+        </w:tc>
+        <w:tc>
+          <w:tcPr>
+            <w:tcW w:w="1080" w:type="dxa"/>
+            <w:noWrap/>
+            <w:hideMark/>
+          </w:tcPr>
+          <w:p>
+            <w:pPr>
+              <w:rPr>
+                <w:rFonts w:hint="eastAsia"/>
+              </w:rPr>
+            </w:pPr>
+          </w:p>
+        </w:tc>
+        <w:tc>
+          <w:tcPr>
+            <w:tcW w:w="1080" w:type="dxa"/>
+            <w:noWrap/>
+            <w:hideMark/>
+          </w:tcPr>
+          <w:p>
+            <w:r>
+              <w:rPr>
+                <w:rFonts w:hint="eastAsia"/>
+              </w:rPr>
+              <w:t>3</w:t>
+            </w:r>
+          </w:p>
+        </w:tc>
+        <w:tc>
+          <w:tcPr>
+            <w:tcW w:w="1080" w:type="dxa"/>
+            <w:noWrap/>
+            <w:hideMark/>
+          </w:tcPr>
+          <w:p>
+            <w:pPr>
+              <w:rPr>
+                <w:rFonts w:hint="eastAsia"/>
+              </w:rPr>
+            </w:pPr>
+            <w:r>
+              <w:rPr>
+                <w:rFonts w:hint="eastAsia"/>
+              </w:rPr>
+              <w:t>36450</w:t>
+            </w:r>
+          </w:p>
+        </w:tc>
+        <w:tc>
+          <w:tcPr>
+            <w:tcW w:w="1140" w:type="dxa"/>
+            <w:noWrap/>
+            <w:hideMark/>
+          </w:tcPr>
+          <w:p>
+            <w:pPr>
+              <w:rPr>
+                <w:rFonts w:hint="eastAsia"/>
+              </w:rPr>
+            </w:pPr>
+            <w:r>
+              <w:rPr>
+                <w:rFonts w:hint="eastAsia"/>
+              </w:rPr>
+              <w:t>0.3645%</w:t>
+            </w:r>
+          </w:p>
+        </w:tc>
+        <w:tc>
+          <w:tcPr>
+            <w:tcW w:w="1080" w:type="dxa"/>
+            <w:noWrap/>
+            <w:hideMark/>
+          </w:tcPr>
+          <w:p>
+            <w:pPr>
+              <w:rPr>
+                <w:rFonts w:hint="eastAsia"/>
+              </w:rPr>
+            </w:pPr>
+          </w:p>
+        </w:tc>
+      </w:tr>
+      <w:tr>
+        <w:trPr>
+          <w:trHeight w:val="300"/>
+        </w:trPr>
+        <w:tc>
+          <w:tcPr>
+            <w:tcW w:w="1140" w:type="dxa"/>
+            <w:noWrap/>
+            <w:hideMark/>
+          </w:tcPr>
+          <w:p>
+            <w:r>
+              <w:rPr>
+                <w:rFonts w:hint="eastAsia"/>
+              </w:rPr>
+              <w:t>250</w:t>
+            </w:r>
+          </w:p>
+        </w:tc>
+        <w:tc>
+          <w:tcPr>
+            <w:tcW w:w="1140" w:type="dxa"/>
+            <w:noWrap/>
+            <w:hideMark/>
+          </w:tcPr>
+          <w:p>
+            <w:pPr>
+              <w:rPr>
+                <w:rFonts w:hint="eastAsia"/>
+              </w:rPr>
+            </w:pPr>
+            <w:r>
+              <w:rPr>
+                <w:rFonts w:hint="eastAsia"/>
+              </w:rPr>
+              <w:t>39900</w:t>
+            </w:r>
+          </w:p>
+        </w:tc>
+        <w:tc>
+          <w:tcPr>
+            <w:tcW w:w="1140" w:type="dxa"/>
+            <w:noWrap/>
+            <w:hideMark/>
+          </w:tcPr>
+          <w:p>
+            <w:pPr>
+              <w:rPr>
+                <w:rFonts w:hint="eastAsia"/>
+              </w:rPr>
+            </w:pPr>
+            <w:r>
+              <w:rPr>
+                <w:rFonts w:hint="eastAsia"/>
+              </w:rPr>
+              <w:t>0.3990%</w:t>
+            </w:r>
+          </w:p>
+        </w:tc>
+        <w:tc>
+          <w:tcPr>
+            <w:tcW w:w="1080" w:type="dxa"/>
+            <w:noWrap/>
+            <w:hideMark/>
+          </w:tcPr>
+          <w:p>
+            <w:pPr>
+              <w:rPr>
+                <w:rFonts w:hint="eastAsia"/>
+              </w:rPr>
+            </w:pPr>
+          </w:p>
+        </w:tc>
+        <w:tc>
+          <w:tcPr>
+            <w:tcW w:w="1080" w:type="dxa"/>
+            <w:noWrap/>
+            <w:hideMark/>
+          </w:tcPr>
+          <w:p>
+            <w:r>
+              <w:rPr>
+                <w:rFonts w:hint="eastAsia"/>
+              </w:rPr>
+              <w:t>2</w:t>
+            </w:r>
+          </w:p>
+        </w:tc>
+        <w:tc>
+          <w:tcPr>
+            <w:tcW w:w="1080" w:type="dxa"/>
+            <w:noWrap/>
+            <w:hideMark/>
+          </w:tcPr>
+          <w:p>
+            <w:pPr>
+              <w:rPr>
+                <w:rFonts w:hint="eastAsia"/>
+              </w:rPr>
+            </w:pPr>
+            <w:r>
+              <w:rPr>
+                <w:rFonts w:hint="eastAsia"/>
+              </w:rPr>
+              <w:t>123000</w:t>
+            </w:r>
+          </w:p>
+        </w:tc>
+        <w:tc>
+          <w:tcPr>
+            <w:tcW w:w="1140" w:type="dxa"/>
+            <w:noWrap/>
+            <w:hideMark/>
+          </w:tcPr>
+          <w:p>
+            <w:pPr>
+              <w:rPr>
+                <w:rFonts w:hint="eastAsia"/>
+              </w:rPr>
+            </w:pPr>
+            <w:r>
+              <w:rPr>
+                <w:rFonts w:hint="eastAsia"/>
+              </w:rPr>
+              <w:t>1.2300%</w:t>
+            </w:r>
+          </w:p>
+        </w:tc>
+        <w:tc>
+          <w:tcPr>
+            <w:tcW w:w="1080" w:type="dxa"/>
+            <w:noWrap/>
+            <w:hideMark/>
+          </w:tcPr>
+          <w:p>
+            <w:pPr>
+              <w:rPr>
+                <w:rFonts w:hint="eastAsia"/>
+              </w:rPr>
+            </w:pPr>
+          </w:p>
+        </w:tc>
+      </w:tr>
+      <w:tr>
+        <w:trPr>
+          <w:trHeight w:val="300"/>
+        </w:trPr>
+        <w:tc>
+          <w:tcPr>
+            <w:tcW w:w="1140" w:type="dxa"/>
+            <w:noWrap/>
+            <w:hideMark/>
+          </w:tcPr>
+          <w:p>
+            <w:r>
+              <w:rPr>
+                <w:rFonts w:hint="eastAsia"/>
+              </w:rPr>
+              <w:t>100</w:t>
+            </w:r>
+          </w:p>
+        </w:tc>
+        <w:tc>
+          <w:tcPr>
+            <w:tcW w:w="1140" w:type="dxa"/>
+            <w:noWrap/>
+            <w:hideMark/>
+          </w:tcPr>
+          <w:p>
+            <w:pPr>
+              <w:rPr>
+                <w:rFonts w:hint="eastAsia"/>
+              </w:rPr>
+            </w:pPr>
+            <w:r>
+              <w:rPr>
+                <w:rFonts w:hint="eastAsia"/>
+              </w:rPr>
+              <w:t>85000</w:t>
+            </w:r>
+          </w:p>
+        </w:tc>
+        <w:tc>
+          <w:tcPr>
+            <w:tcW w:w="1140" w:type="dxa"/>
+            <w:noWrap/>
+            <w:hideMark/>
+          </w:tcPr>
+          <w:p>
+            <w:pPr>
+              <w:rPr>
+                <w:rFonts w:hint="eastAsia"/>
+              </w:rPr>
+            </w:pPr>
+            <w:r>
+              <w:rPr>
+                <w:rFonts w:hint="eastAsia"/>
+              </w:rPr>
+              <w:t>0.8500%</w:t>
+            </w:r>
+          </w:p>
+        </w:tc>
+        <w:tc>
+          <w:tcPr>
+            <w:tcW w:w="1080" w:type="dxa"/>
+            <w:noWrap/>
+            <w:hideMark/>
+          </w:tcPr>
+          <w:p>
+            <w:pPr>
+              <w:rPr>
+                <w:rFonts w:hint="eastAsia"/>
+              </w:rPr>
+            </w:pPr>
+          </w:p>
+        </w:tc>
+        <w:tc>
+          <w:tcPr>
+            <w:tcW w:w="2160" w:type="dxa"/>
+            <w:gridSpan w:val="2"/>
+            <w:noWrap/>
+            <w:hideMark/>
+          </w:tcPr>
+          <w:p>
+            <w:pPr>
+              <w:rPr>
+                <w:b/>
+                <w:bCs/>
+              </w:rPr>
+            </w:pPr>
+            <w:r>
+              <w:rPr>
+                <w:rFonts w:hint="eastAsia"/>
+                <w:b/>
+                <w:bCs/>
+              </w:rPr>
+              <w:t>Average multi value</w:t>
+            </w:r>
+          </w:p>
+        </w:tc>
+        <w:tc>
+          <w:tcPr>
+            <w:tcW w:w="1140" w:type="dxa"/>
+            <w:noWrap/>
+            <w:hideMark/>
+          </w:tcPr>
+          <w:p>
+            <w:pPr>
+              <w:rPr>
+                <w:rFonts w:hint="eastAsia"/>
+                <w:b/>
+                <w:bCs/>
+              </w:rPr>
+            </w:pPr>
+            <w:r>
+              <w:rPr>
+                <w:rFonts w:hint="eastAsia"/>
+                <w:b/>
+                <w:bCs/>
+              </w:rPr>
+              <w:t>2.4516</w:t>
+            </w:r>
+            <w:r>
+              <w:rPr>
+                <w:rFonts w:hint="eastAsia"/>
+                <w:b/>
+                <w:bCs/>
+              </w:rPr>
+              <w:t>18</w:t>
+            </w:r>
+          </w:p>
+        </w:tc>
+        <w:tc>
+          <w:tcPr>
+            <w:tcW w:w="1080" w:type="dxa"/>
+            <w:noWrap/>
+            <w:hideMark/>
+          </w:tcPr>
+          <w:p>
+            <w:pPr>
+              <w:rPr>
+                <w:rFonts w:hint="eastAsia"/>
+                <w:b/>
+                <w:bCs/>
+              </w:rPr>
+            </w:pPr>
+          </w:p>
+        </w:tc>
+      </w:tr>
+      <w:tr>
+        <w:trPr>
+          <w:trHeight w:val="285"/>
+        </w:trPr>
+        <w:tc>
+          <w:tcPr>
+            <w:tcW w:w="1140" w:type="dxa"/>
+            <w:noWrap/>
+            <w:hideMark/>
+          </w:tcPr>
+          <w:p>
+            <w:r>
+              <w:rPr>
+                <w:rFonts w:hint="eastAsia"/>
+              </w:rPr>
+              <w:t>50</w:t>
+            </w:r>
+          </w:p>
+        </w:tc>
+        <w:tc>
+          <w:tcPr>
+            <w:tcW w:w="1140" w:type="dxa"/>
+            <w:noWrap/>
+            <w:hideMark/>
+          </w:tcPr>
+          <w:p>
+            <w:pPr>
+              <w:rPr>
+                <w:rFonts w:hint="eastAsia"/>
+              </w:rPr>
+            </w:pPr>
+            <w:r>
+              <w:rPr>
+                <w:rFonts w:hint="eastAsia"/>
+              </w:rPr>
+              <w:t>130000</w:t>
+            </w:r>
+          </w:p>
+        </w:tc>
+        <w:tc>
+          <w:tcPr>
+            <w:tcW w:w="1140" w:type="dxa"/>
+            <w:noWrap/>
+            <w:hideMark/>
+          </w:tcPr>
+          <w:p>
+            <w:pPr>
+              <w:rPr>
+                <w:rFonts w:hint="eastAsia"/>
+              </w:rPr>
+            </w:pPr>
+            <w:r>
+              <w:rPr>
+                <w:rFonts w:hint="eastAsia"/>
+              </w:rPr>
+              <w:t>1.3000%</w:t>
+            </w:r>
+          </w:p>
+        </w:tc>
+        <w:tc>
+          <w:tcPr>
+            <w:tcW w:w="1080" w:type="dxa"/>
+            <w:noWrap/>
+            <w:hideMark/>
+          </w:tcPr>
+          <w:p>
+            <w:pPr>
+              <w:rPr>
+                <w:rFonts w:hint="eastAsia"/>
+              </w:rPr>
+            </w:pPr>
+          </w:p>
+        </w:tc>
+        <w:tc>
+          <w:tcPr>
+            <w:tcW w:w="1080" w:type="dxa"/>
+            <w:noWrap/>
+            <w:hideMark/>
+          </w:tcPr>
+          <w:p/>
+        </w:tc>
+        <w:tc>
+          <w:tcPr>
+            <w:tcW w:w="1080" w:type="dxa"/>
+            <w:noWrap/>
+            <w:hideMark/>
+          </w:tcPr>
+          <w:p/>
+        </w:tc>
+        <w:tc>
+          <w:tcPr>
+            <w:tcW w:w="1140" w:type="dxa"/>
+            <w:noWrap/>
+            <w:hideMark/>
+          </w:tcPr>
+          <w:p/>
+        </w:tc>
+        <w:tc>
+          <w:tcPr>
+            <w:tcW w:w="1080" w:type="dxa"/>
+            <w:noWrap/>
+            <w:hideMark/>
+          </w:tcPr>
+          <w:p/>
+        </w:tc>
+      </w:tr>
+      <w:tr>
+        <w:trPr>
+          <w:trHeight w:val="285"/>
+        </w:trPr>
+        <w:tc>
+          <w:tcPr>
+            <w:tcW w:w="1140" w:type="dxa"/>
+            <w:noWrap/>
+            <w:hideMark/>
+          </w:tcPr>
+          <w:p>
+            <w:r>
+              <w:rPr>
+                <w:rFonts w:hint="eastAsia"/>
+              </w:rPr>
+              <w:t>25</w:t>
+            </w:r>
+          </w:p>
+        </w:tc>
+        <w:tc>
+          <w:tcPr>
+            <w:tcW w:w="1140" w:type="dxa"/>
+            <w:noWrap/>
+            <w:hideMark/>
+          </w:tcPr>
+          <w:p>
+            <w:pPr>
+              <w:rPr>
+                <w:rFonts w:hint="eastAsia"/>
+              </w:rPr>
+            </w:pPr>
+            <w:r>
+              <w:rPr>
+                <w:rFonts w:hint="eastAsia"/>
+              </w:rPr>
+              <w:t>325000</w:t>
+            </w:r>
+          </w:p>
+        </w:tc>
+        <w:tc>
+          <w:tcPr>
+            <w:tcW w:w="1140" w:type="dxa"/>
+            <w:noWrap/>
+            <w:hideMark/>
+          </w:tcPr>
+          <w:p>
+            <w:pPr>
+              <w:rPr>
+                <w:rFonts w:hint="eastAsia"/>
+              </w:rPr>
+            </w:pPr>
+            <w:r>
+              <w:rPr>
+                <w:rFonts w:hint="eastAsia"/>
+              </w:rPr>
+              <w:t>3.2500%</w:t>
+            </w:r>
+          </w:p>
+        </w:tc>
+        <w:tc>
+          <w:tcPr>
+            <w:tcW w:w="1080" w:type="dxa"/>
+            <w:noWrap/>
+            <w:hideMark/>
+          </w:tcPr>
+          <w:p>
+            <w:pPr>
+              <w:rPr>
+                <w:rFonts w:hint="eastAsia"/>
+              </w:rPr>
+            </w:pPr>
+          </w:p>
+        </w:tc>
+        <w:tc>
+          <w:tcPr>
+            <w:tcW w:w="1080" w:type="dxa"/>
+            <w:noWrap/>
+            <w:hideMark/>
+          </w:tcPr>
+          <w:p/>
+        </w:tc>
+        <w:tc>
+          <w:tcPr>
+            <w:tcW w:w="1080" w:type="dxa"/>
+            <w:noWrap/>
+            <w:hideMark/>
+          </w:tcPr>
+          <w:p/>
+        </w:tc>
+        <w:tc>
+          <w:tcPr>
+            <w:tcW w:w="1140" w:type="dxa"/>
+            <w:noWrap/>
+            <w:hideMark/>
+          </w:tcPr>
+          <w:p/>
+        </w:tc>
+        <w:tc>
+          <w:tcPr>
+            <w:tcW w:w="1080" w:type="dxa"/>
+            <w:noWrap/>
+            <w:hideMark/>
+          </w:tcPr>
+          <w:p/>
+        </w:tc>
+      </w:tr>
+      <w:tr>
+        <w:trPr>
+          <w:trHeight w:val="285"/>
+        </w:trPr>
+        <w:tc>
+          <w:tcPr>
+            <w:tcW w:w="1140" w:type="dxa"/>
+            <w:noWrap/>
+            <w:hideMark/>
+          </w:tcPr>
+          <w:p>
+            <w:r>
+              <w:rPr>
+                <w:rFonts w:hint="eastAsia"/>
+              </w:rPr>
+              <w:t>10</w:t>
+            </w:r>
+          </w:p>
+        </w:tc>
+        <w:tc>
+          <w:tcPr>
+            <w:tcW w:w="1140" w:type="dxa"/>
+            <w:noWrap/>
+            <w:hideMark/>
+          </w:tcPr>
+          <w:p>
+            <w:pPr>
+              <w:rPr>
+                <w:rFonts w:hint="eastAsia"/>
+              </w:rPr>
+            </w:pPr>
+            <w:r>
+              <w:rPr>
+                <w:rFonts w:hint="eastAsia"/>
+              </w:rPr>
+              <w:t>475000</w:t>
+            </w:r>
+          </w:p>
+        </w:tc>
+        <w:tc>
+          <w:tcPr>
+            <w:tcW w:w="1140" w:type="dxa"/>
+            <w:noWrap/>
+            <w:hideMark/>
+          </w:tcPr>
+          <w:p>
+            <w:pPr>
+              <w:rPr>
+                <w:rFonts w:hint="eastAsia"/>
+              </w:rPr>
+            </w:pPr>
+            <w:r>
+              <w:rPr>
+                <w:rFonts w:hint="eastAsia"/>
+              </w:rPr>
+              <w:t>4.7500%</w:t>
+            </w:r>
+          </w:p>
+        </w:tc>
+        <w:tc>
+          <w:tcPr>
+            <w:tcW w:w="1080" w:type="dxa"/>
+            <w:noWrap/>
+            <w:hideMark/>
+          </w:tcPr>
+          <w:p>
+            <w:pPr>
+              <w:rPr>
+                <w:rFonts w:hint="eastAsia"/>
+              </w:rPr>
+            </w:pPr>
+          </w:p>
+        </w:tc>
+        <w:tc>
+          <w:tcPr>
+            <w:tcW w:w="1080" w:type="dxa"/>
+            <w:noWrap/>
+            <w:hideMark/>
+          </w:tcPr>
+          <w:p/>
+        </w:tc>
+        <w:tc>
+          <w:tcPr>
+            <w:tcW w:w="1080" w:type="dxa"/>
+            <w:noWrap/>
+            <w:hideMark/>
+          </w:tcPr>
+          <w:p/>
+        </w:tc>
+        <w:tc>
+          <w:tcPr>
+            <w:tcW w:w="1140" w:type="dxa"/>
+            <w:noWrap/>
+            <w:hideMark/>
+          </w:tcPr>
+          <w:p/>
+        </w:tc>
+        <w:tc>
+          <w:tcPr>
+            <w:tcW w:w="1080" w:type="dxa"/>
+            <w:noWrap/>
+            <w:hideMark/>
+          </w:tcPr>
+          <w:p/>
+        </w:tc>
+      </w:tr>
+      <w:tr>
+        <w:trPr>
+          <w:trHeight w:val="285"/>
+        </w:trPr>
+        <w:tc>
+          <w:tcPr>
+            <w:tcW w:w="1140" w:type="dxa"/>
+            <w:noWrap/>
+            <w:hideMark/>
+          </w:tcPr>
+          <w:p>
+            <w:r>
+              <w:rPr>
+                <w:rFonts w:hint="eastAsia"/>
+              </w:rPr>
+              <w:t>5</w:t>
+            </w:r>
+          </w:p>
+        </w:tc>
+        <w:tc>
+          <w:tcPr>
+            <w:tcW w:w="1140" w:type="dxa"/>
+            <w:noWrap/>
+            <w:hideMark/>
+          </w:tcPr>
+          <w:p>
+            <w:pPr>
+              <w:rPr>
+                <w:rFonts w:hint="eastAsia"/>
+              </w:rPr>
+            </w:pPr>
+            <w:r>
+              <w:rPr>
+                <w:rFonts w:hint="eastAsia"/>
+              </w:rPr>
+              <w:t>1450000</w:t>
+            </w:r>
+          </w:p>
+        </w:tc>
+        <w:tc>
+          <w:tcPr>
+            <w:tcW w:w="1140" w:type="dxa"/>
+            <w:noWrap/>
+            <w:hideMark/>
+          </w:tcPr>
+          <w:p>
+            <w:pPr>
+              <w:rPr>
+                <w:rFonts w:hint="eastAsia"/>
+              </w:rPr>
+            </w:pPr>
+            <w:r>
+              <w:rPr>
+                <w:rFonts w:hint="eastAsia"/>
+              </w:rPr>
+              <w:t>14.5000%</w:t>
+            </w:r>
+          </w:p>
+        </w:tc>
+        <w:tc>
+          <w:tcPr>
+            <w:tcW w:w="1080" w:type="dxa"/>
+            <w:noWrap/>
+            <w:hideMark/>
+          </w:tcPr>
+          <w:p>
+            <w:pPr>
+              <w:rPr>
+                <w:rFonts w:hint="eastAsia"/>
+              </w:rPr>
+            </w:pPr>
+          </w:p>
+        </w:tc>
+        <w:tc>
+          <w:tcPr>
+            <w:tcW w:w="1080" w:type="dxa"/>
+            <w:noWrap/>
+            <w:hideMark/>
+          </w:tcPr>
+          <w:p/>
+        </w:tc>
+        <w:tc>
+          <w:tcPr>
+            <w:tcW w:w="1080" w:type="dxa"/>
+            <w:noWrap/>
+            <w:hideMark/>
+          </w:tcPr>
+          <w:p/>
+        </w:tc>
+        <w:tc>
+          <w:tcPr>
+            <w:tcW w:w="1140" w:type="dxa"/>
+            <w:noWrap/>
+            <w:hideMark/>
+          </w:tcPr>
+          <w:p/>
+        </w:tc>
+        <w:tc>
+          <w:tcPr>
+            <w:tcW w:w="1080" w:type="dxa"/>
+            <w:noWrap/>
+            <w:hideMark/>
+          </w:tcPr>
+          <w:p/>
+        </w:tc>
+      </w:tr>
+      <w:tr>
+        <w:trPr>
+          <w:trHeight w:val="285"/>
+        </w:trPr>
+        <w:tc>
+          <w:tcPr>
+            <w:tcW w:w="1140" w:type="dxa"/>
+            <w:noWrap/>
+            <w:hideMark/>
+          </w:tcPr>
+          <w:p>
+            <w:r>
+              <w:rPr>
+                <w:rFonts w:hint="eastAsia"/>
+              </w:rPr>
+              <w:t>2</w:t>
+            </w:r>
+          </w:p>
+        </w:tc>
+        <w:tc>
+          <w:tcPr>
+            <w:tcW w:w="1140" w:type="dxa"/>
+            <w:noWrap/>
+            <w:hideMark/>
+          </w:tcPr>
+          <w:p>
+            <w:pPr>
+              <w:rPr>
+                <w:rFonts w:hint="eastAsia"/>
+              </w:rPr>
+            </w:pPr>
+            <w:r>
+              <w:rPr>
+                <w:rFonts w:hint="eastAsia"/>
+              </w:rPr>
+              <w:t>3000000</w:t>
+            </w:r>
+          </w:p>
+        </w:tc>
+        <w:tc>
+          <w:tcPr>
+            <w:tcW w:w="1140" w:type="dxa"/>
+            <w:noWrap/>
+            <w:hideMark/>
+          </w:tcPr>
+          <w:p>
+            <w:pPr>
+              <w:rPr>
+                <w:rFonts w:hint="eastAsia"/>
+              </w:rPr>
+            </w:pPr>
+            <w:r>
+              <w:rPr>
+                <w:rFonts w:hint="eastAsia"/>
+              </w:rPr>
+              <w:t>30.0000%</w:t>
+            </w:r>
+          </w:p>
+        </w:tc>
+        <w:tc>
+          <w:tcPr>
+            <w:tcW w:w="1080" w:type="dxa"/>
+            <w:noWrap/>
+            <w:hideMark/>
+          </w:tcPr>
+          <w:p>
+            <w:pPr>
+              <w:rPr>
+                <w:rFonts w:hint="eastAsia"/>
+              </w:rPr>
+            </w:pPr>
+          </w:p>
+        </w:tc>
+        <w:tc>
+          <w:tcPr>
+            <w:tcW w:w="1080" w:type="dxa"/>
+            <w:noWrap/>
+            <w:hideMark/>
+          </w:tcPr>
+          <w:p/>
+        </w:tc>
+        <w:tc>
+          <w:tcPr>
+            <w:tcW w:w="1080" w:type="dxa"/>
+            <w:noWrap/>
+            <w:hideMark/>
+          </w:tcPr>
+          <w:p/>
+        </w:tc>
+        <w:tc>
+          <w:tcPr>
+            <w:tcW w:w="1140" w:type="dxa"/>
+            <w:noWrap/>
+            <w:hideMark/>
+          </w:tcPr>
+          <w:p/>
+        </w:tc>
+        <w:tc>
+          <w:tcPr>
+            <w:tcW w:w="1080" w:type="dxa"/>
+            <w:noWrap/>
+            <w:hideMark/>
+          </w:tcPr>
+          <w:p/>
+        </w:tc>
+      </w:tr>
+      <w:tr>
+        <w:trPr>
+          <w:trHeight w:val="300"/>
+        </w:trPr>
+        <w:tc>
+          <w:tcPr>
+            <w:tcW w:w="1140" w:type="dxa"/>
+            <w:noWrap/>
+            <w:hideMark/>
+          </w:tcPr>
+          <w:p>
+            <w:r>
+              <w:rPr>
+                <w:rFonts w:hint="eastAsia"/>
+              </w:rPr>
+              <w:lastRenderedPageBreak/>
+              <w:t>1</w:t>
+            </w:r>
+          </w:p>
+        </w:tc>
+        <w:tc>
+          <w:tcPr>
+            <w:tcW w:w="1140" w:type="dxa"/>
+            <w:noWrap/>
+            <w:hideMark/>
+          </w:tcPr>
+          <w:p>
+            <w:pPr>
+              <w:rPr>
+                <w:rFonts w:hint="eastAsia"/>
+              </w:rPr>
+            </w:pPr>
+            <w:r>
+              <w:rPr>
+                <w:rFonts w:hint="eastAsia"/>
+              </w:rPr>
+              <w:t>4306250</w:t>
+            </w:r>
+          </w:p>
+        </w:tc>
+        <w:tc>
+          <w:tcPr>
+            <w:tcW w:w="1140" w:type="dxa"/>
+            <w:noWrap/>
+            <w:hideMark/>
+          </w:tcPr>
+          <w:p>
+            <w:pPr>
+              <w:rPr>
+                <w:rFonts w:hint="eastAsia"/>
+              </w:rPr>
+            </w:pPr>
+            <w:r>
+              <w:rPr>
+                <w:rFonts w:hint="eastAsia"/>
+              </w:rPr>
+              <w:t>43.0625%</w:t>
+            </w:r>
+          </w:p>
+        </w:tc>
+        <w:tc>
+          <w:tcPr>
+            <w:tcW w:w="1080" w:type="dxa"/>
+            <w:noWrap/>
+            <w:hideMark/>
+          </w:tcPr>
+          <w:p>
+            <w:pPr>
+              <w:rPr>
+                <w:rFonts w:hint="eastAsia"/>
+              </w:rPr>
+            </w:pPr>
+          </w:p>
+        </w:tc>
+        <w:tc>
+          <w:tcPr>
+            <w:tcW w:w="1080" w:type="dxa"/>
+            <w:noWrap/>
+            <w:hideMark/>
+          </w:tcPr>
+          <w:p/>
+        </w:tc>
+        <w:tc>
+          <w:tcPr>
+            <w:tcW w:w="1080" w:type="dxa"/>
+            <w:noWrap/>
+            <w:hideMark/>
+          </w:tcPr>
+          <w:p/>
+        </w:tc>
+        <w:tc>
+          <w:tcPr>
+            <w:tcW w:w="1140" w:type="dxa"/>
+            <w:noWrap/>
+            <w:hideMark/>
+          </w:tcPr>
+          <w:p/>
+        </w:tc>
+        <w:tc>
+          <w:tcPr>
+            <w:tcW w:w="1080" w:type="dxa"/>
+            <w:noWrap/>
+            <w:hideMark/>
+          </w:tcPr>
+          <w:p/>
+        </w:tc>
+      </w:tr>
+      <w:tr>
+        <w:trPr>
+          <w:trHeight w:val="300"/>
+        </w:trPr>
+        <w:tc>
+          <w:tcPr>
+            <w:tcW w:w="2280" w:type="dxa"/>
+            <w:gridSpan w:val="2"/>
+            <w:noWrap/>
+            <w:hideMark/>
+          </w:tcPr>
+          <w:p>
+            <w:pPr>
+              <w:rPr>
+                <w:b/>
+                <w:bCs/>
+              </w:rPr>
+            </w:pPr>
+            <w:r>
+              <w:rPr>
+                <w:rFonts w:hint="eastAsia"/>
+                <w:b/>
+                <w:bCs/>
+              </w:rPr>
+              <w:t>Average coin value</w:t>
+            </w:r>
+          </w:p>
+        </w:tc>
+        <w:tc>
+          <w:tcPr>
+            <w:tcW w:w="1140" w:type="dxa"/>
+            <w:noWrap/>
+            <w:hideMark/>
+          </w:tcPr>
+          <w:p>
+            <w:pPr>
+              <w:rPr>
+                <w:rFonts w:hint="eastAsia"/>
+                <w:b/>
+                <w:bCs/>
+              </w:rPr>
+            </w:pPr>
+            <w:r>
+              <w:rPr>
+                <w:rFonts w:hint="eastAsia"/>
+                <w:b/>
+                <w:bCs/>
+              </w:rPr>
+              <w:t>6.86381</w:t>
+            </w:r>
+          </w:p>
+        </w:tc>
+        <w:tc>
+          <w:tcPr>
+            <w:tcW w:w="1080" w:type="dxa"/>
+            <w:noWrap/>
+            <w:hideMark/>
+          </w:tcPr>
+          <w:p>
+            <w:pPr>
+              <w:rPr>
+                <w:rFonts w:hint="eastAsia"/>
+                <w:b/>
+                <w:bCs/>
+              </w:rPr>
+            </w:pPr>
+          </w:p>
+        </w:tc>
+        <w:tc>
+          <w:tcPr>
+            <w:tcW w:w="1080" w:type="dxa"/>
+            <w:noWrap/>
+            <w:hideMark/>
+          </w:tcPr>
+          <w:p/>
+        </w:tc>
+        <w:tc>
+          <w:tcPr>
+            <w:tcW w:w="1080" w:type="dxa"/>
+            <w:noWrap/>
+            <w:hideMark/>
+          </w:tcPr>
+          <w:p/>
+        </w:tc>
+        <w:tc>
+          <w:tcPr>
+            <w:tcW w:w="1140" w:type="dxa"/>
+            <w:noWrap/>
+            <w:hideMark/>
+          </w:tcPr>
+          <w:p/>
+        </w:tc>
+        <w:tc>
+          <w:tcPr>
+            <w:tcW w:w="1080" w:type="dxa"/>
+            <w:noWrap/>
+            <w:hideMark/>
+          </w:tcPr>
+          <w:p/>
+        </w:tc>
+      </w:tr>
+    </w:tbl>
+    <w:p/>
+    <w:tbl>
+      <w:tblPr>
+        <w:tblStyle w:val="a3"/>
+        <w:tblW w:w="0" w:type="auto"/>
+        <w:tblLook w:val="04A0" w:firstRow="1" w:lastRow="0" w:firstColumn="1" w:lastColumn="0" w:noHBand="0" w:noVBand="1"/>
+      </w:tblPr>
+      <w:tblGrid>
+        <w:gridCol w:w="5532"/>
+        <w:gridCol w:w="222"/>
+        <w:gridCol w:w="1080"/>
+      </w:tblGrid>
+      <w:tr>
+        <w:trPr>
+          <w:trHeight w:val="285"/>
+        </w:trPr>
+        <w:tc>
+          <w:tcPr>
+            <w:tcW w:w="5580" w:type="dxa"/>
+            <w:gridSpan w:val="2"/>
+            <w:noWrap/>
+            <w:hideMark/>
+          </w:tcPr>
+          <w:p>
+            <w:r>
+              <w:rPr>
+                <w:rFonts w:hint="eastAsia"/>
+              </w:rPr>
+              <w:t>Chance of getting C on every block (default value)</w:t>
+            </w:r>
+          </w:p>
+        </w:tc>
+        <w:tc>
+          <w:tcPr>
+            <w:tcW w:w="1080" w:type="dxa"/>
+            <w:noWrap/>
+            <w:hideMark/>
+          </w:tcPr>
+          <w:p>
+            <w:pPr>
+              <w:rPr>
+                <w:rFonts w:hint="eastAsia"/>
+                <w:b/>
+                <w:bCs/>
+              </w:rPr>
+            </w:pPr>
+            <w:r>
+              <w:rPr>
+                <w:rFonts w:hint="eastAsia"/>
+                <w:b/>
+                <w:bCs/>
+              </w:rPr>
+              <w:t>0.0135</w:t>
+            </w:r>
+          </w:p>
+        </w:tc>
+      </w:tr>
+      <w:tr>
+        <w:trPr>
+          <w:trHeight w:val="285"/>
+        </w:trPr>
+        <w:tc>
+          <w:tcPr>
+            <w:tcW w:w="5580" w:type="dxa"/>
+            <w:gridSpan w:val="2"/>
+            <w:noWrap/>
+            <w:hideMark/>
+          </w:tcPr>
+          <w:p>
+            <w:pPr>
+              <w:rPr>
+                <w:rFonts w:hint="eastAsia"/>
+              </w:rPr>
+            </w:pPr>
+            <w:r>
+              <w:rPr>
+                <w:rFonts w:hint="eastAsia"/>
+              </w:rPr>
+              <w:t>Chance of getting C decrease for every previous C</w:t>
+            </w:r>
+          </w:p>
+        </w:tc>
+        <w:tc>
+          <w:tcPr>
+            <w:tcW w:w="1080" w:type="dxa"/>
+            <w:noWrap/>
+            <w:hideMark/>
+          </w:tcPr>
+          <w:p>
+            <w:pPr>
+              <w:rPr>
+                <w:rFonts w:hint="eastAsia"/>
+              </w:rPr>
+            </w:pPr>
+            <w:r>
+              <w:rPr>
+                <w:rFonts w:hint="eastAsia"/>
+              </w:rPr>
+              <w:t>0.425</w:t>
+            </w:r>
+          </w:p>
+        </w:tc>
+      </w:tr>
+      <w:tr>
+        <w:trPr>
+          <w:trHeight w:val="285"/>
+        </w:trPr>
+        <w:tc>
+          <w:tcPr>
+            <w:tcW w:w="5532" w:type="dxa"/>
+            <w:noWrap/>
+            <w:hideMark/>
+          </w:tcPr>
+          <w:p>
+            <w:pPr>
+              <w:rPr>
+                <w:rFonts w:hint="eastAsia"/>
+              </w:rPr>
+            </w:pPr>
+            <w:r>
+              <w:rPr>
+                <w:rFonts w:hint="eastAsia"/>
+              </w:rPr>
+              <w:t>Minimum value of Chance of getting C</w:t>
+            </w:r>
+          </w:p>
+        </w:tc>
+        <w:tc>
+          <w:tcPr>
+            <w:tcW w:w="48" w:type="dxa"/>
+            <w:noWrap/>
+            <w:hideMark/>
+          </w:tcPr>
+          <w:p>
+            <w:pPr>
+              <w:rPr>
+                <w:rFonts w:hint="eastAsia"/>
+              </w:rPr>
+            </w:pPr>
+          </w:p>
+        </w:tc>
+        <w:tc>
+          <w:tcPr>
+            <w:tcW w:w="1080" w:type="dxa"/>
+            <w:noWrap/>
+            <w:hideMark/>
+          </w:tcPr>
+          <w:p>
+            <w:r>
+              <w:rPr>
+                <w:rFonts w:hint="eastAsia"/>
+              </w:rPr>
+              <w:t>0.0015</w:t>
+            </w:r>
+          </w:p>
+        </w:tc>
+      </w:tr>
+      <w:tr>
+        <w:trPr>
+          <w:trHeight w:val="285"/>
+        </w:trPr>
+        <w:tc>
+          <w:tcPr>
+            <w:tcW w:w="5532" w:type="dxa"/>
+            <w:noWrap/>
+            <w:hideMark/>
+          </w:tcPr>
+          <w:p>
+            <w:pPr>
+              <w:rPr>
+                <w:rFonts w:hint="eastAsia"/>
+              </w:rPr>
+            </w:pPr>
+            <w:r>
+              <w:rPr>
+                <w:rFonts w:hint="eastAsia"/>
+              </w:rPr>
+              <w:t>(Multiply those numbers by 100 for % value)</w:t>
+            </w:r>
+          </w:p>
+        </w:tc>
+        <w:tc>
+          <w:tcPr>
+            <w:tcW w:w="48" w:type="dxa"/>
+            <w:noWrap/>
+            <w:hideMark/>
+          </w:tcPr>
+          <w:p>
+            <w:pPr>
+              <w:rPr>
+                <w:rFonts w:hint="eastAsia"/>
+              </w:rPr>
+            </w:pPr>
+          </w:p>
+        </w:tc>
+        <w:tc>
+          <w:tcPr>
+            <w:tcW w:w="1080" w:type="dxa"/>
+            <w:noWrap/>
+            <w:hideMark/>
+          </w:tcPr>
+          <w:p/>
+        </w:tc>
+      </w:tr>
+    </w:tbl>
+    <w:p>
+      <w:pPr>
+        <w:rPr>
+          <w:rFonts w:hint="eastAsia"/>
+        </w:rPr>
+      </w:pPr>
+    </w:p>
+    <w:p>
+      <w:r>
+        <w:rPr>
+          <w:rFonts w:hint="eastAsia"/>
+        </w:rPr>
+        <w:t xml:space="preserve">After 50k simulated </w:t>
+      </w:r>
+      <w:proofErr w:type="gramStart"/>
+      <w:r>
+        <w:rPr>
+          <w:rFonts w:hint="eastAsia"/>
+        </w:rPr>
+        <w:t>rounds</w:t>
+      </w:r>
+      <w:proofErr w:type="gramEnd"/>
+      <w:r>
+        <w:rPr>
+          <w:rFonts w:hint="eastAsia"/>
+        </w:rPr>
+        <w:t xml:space="preserve"> it looks much better. </w:t>
       </w:r>
     </w:p>
     <w:p>
@@ -7732,7 +9539,7 @@
         <w:rPr>
           <w:rFonts w:hint="eastAsia"/>
         </w:rPr>
-        <w:t>Next step is going to be optimize code to make it run faster, as well as do a 1M rounds simulation while I</w:t>
+        <w:t>Since the max win is set to 250Kx I</w:t>
       </w:r>
       <w:r>
         <w:t>’</w:t>
@@ -7741,17 +9548,191 @@
         <w:rPr>
           <w:rFonts w:hint="eastAsia"/>
         </w:rPr>
-        <w:t>m sleeping (if the program didn</w:t>
-      </w:r>
-      <w:r>
-        <w:t>’</w:t>
-      </w:r>
-      <w:r>
+        <w:t>m aiming for a price tag of 600x thus avg value should be ~580x.</w:t>
+      </w:r>
+    </w:p>
+    <w:p>
+      <w:r>
+        <w:t>--------</w:t>
+      </w:r>
+    </w:p>
+    <w:p>
+      <w:pPr>
         <w:rPr>
           <w:rFonts w:hint="eastAsia"/>
         </w:rPr>
-        <w:t>t crash for whatever reason.)</w:t>
-      </w:r>
+      </w:pPr>
+      <w:r>
+        <w:t>Average and Media</w:t>
+      </w:r>
+      <w:r>
+        <w:rPr>
+          <w:rFonts w:hint="eastAsia"/>
+        </w:rPr>
+        <w:t>n</w:t>
+      </w:r>
+    </w:p>
+    <w:p>
+      <w:r>
+        <w:t>Average result: 516.58</w:t>
+      </w:r>
+    </w:p>
+    <w:p>
+      <w:r>
+        <w:t>Median result:  228</w:t>
+      </w:r>
+    </w:p>
+    <w:p>
+      <w:r>
+        <w:t>--------</w:t>
+      </w:r>
+    </w:p>
+    <w:p>
+      <w:r>
+        <w:t>Leaderboard</w:t>
+      </w:r>
+    </w:p>
+    <w:p/>
+    <w:p>
+      <w:r>
+        <w:t># 1:  223912</w:t>
+      </w:r>
+    </w:p>
+    <w:p>
+      <w:r>
+        <w:t># 2:  195155</w:t>
+      </w:r>
+    </w:p>
+    <w:p>
+      <w:r>
+        <w:t># 3:  128491</w:t>
+      </w:r>
+    </w:p>
+    <w:p>
+      <w:r>
+        <w:t>--------</w:t>
+      </w:r>
+    </w:p>
+    <w:p>
+      <w:r>
+        <w:t>Top percentile</w:t>
+      </w:r>
+    </w:p>
+    <w:p/>
+    <w:p>
+      <w:r>
+        <w:t>Top 1% percentile:  4725</w:t>
+      </w:r>
+    </w:p>
+    <w:p>
+      <w:r>
+        <w:t>Top 2% percentile:  2947</w:t>
+      </w:r>
+    </w:p>
+    <w:p>
+      <w:r>
+        <w:t>Top 5% percentile:  1576</w:t>
+      </w:r>
+    </w:p>
+    <w:p>
+      <w:r>
+        <w:t>Top 10% percentile:  982</w:t>
+      </w:r>
+    </w:p>
+    <w:p>
+      <w:r>
+        <w:t>Top 25% percentile:  478</w:t>
+      </w:r>
+    </w:p>
+    <w:p>
+      <w:r>
+        <w:t>--------</w:t>
+      </w:r>
+    </w:p>
+    <w:p>
+      <w:r>
+        <w:t>Bottom percentile</w:t>
+      </w:r>
+    </w:p>
+    <w:p/>
+    <w:p>
+      <w:r>
+        <w:t>Bottom 25% percentile:  117</w:t>
+      </w:r>
+    </w:p>
+    <w:p>
+      <w:r>
+        <w:t>Bottom 10% percentile:  72</w:t>
+      </w:r>
+    </w:p>
+    <w:p>
+      <w:r>
+        <w:t>Bottom 5% percentile:  58</w:t>
+      </w:r>
+    </w:p>
+    <w:p>
+      <w:r>
+        <w:t>Bottom 2% percentile:  49</w:t>
+      </w:r>
+    </w:p>
+    <w:p>
+      <w:r>
+        <w:t>Bottom 1% percentile:  45</w:t>
+      </w:r>
+    </w:p>
+    <w:p>
+      <w:r>
+        <w:t>--------</w:t>
+      </w:r>
+    </w:p>
+    <w:p>
+      <w:r>
+        <w:t>Thresholds</w:t>
+      </w:r>
+    </w:p>
+    <w:p/>
+    <w:p>
+      <w:r>
+        <w:t>Rounds &gt;= 500: 12010 (1 in 4.16)</w:t>
+      </w:r>
+    </w:p>
+    <w:p>
+      <w:r>
+        <w:t>Rounds &gt;= 1000: 4887 (1 in 10.23)</w:t>
+      </w:r>
+    </w:p>
+    <w:p>
+      <w:r>
+        <w:t>Rounds &gt;= 2500: 1280 (1 in 39.06)</w:t>
+      </w:r>
+    </w:p>
+    <w:p>
+      <w:r>
+        <w:t>Rounds &gt;= 5000: 459 (1 in 108.93)</w:t>
+      </w:r>
+    </w:p>
+    <w:p>
+      <w:r>
+        <w:lastRenderedPageBreak/>
+        <w:t>Rounds &gt;= 10000: 152 (1 in 328.95)</w:t>
+      </w:r>
+    </w:p>
+    <w:p>
+      <w:r>
+        <w:t>Rounds &gt;= 20000: 41 (1 in 1219.51)</w:t>
+      </w:r>
+    </w:p>
+    <w:p>
+      <w:r>
+        <w:t>Rounds &gt;= 50000: 7 (1 in 7142.86)</w:t>
+      </w:r>
+    </w:p>
+    <w:p>
+      <w:pPr>
+        <w:rPr>
+          <w:rFonts w:hint="eastAsia"/>
+        </w:rPr>
+      </w:pPr>
     </w:p>
     <w:sectPr>
       <w:pgSz w:w="11906" w:h="16838"/>

</xml_diff>

<commit_message>
Start to working on Math model B
text
</commit_message>
<xml_diff>
--- a/MATH.docx
+++ b/MATH.docx
@@ -8415,9 +8415,6 @@
     <w:p>
       <w:pPr>
         <w:pStyle w:val="2"/>
-        <w:rPr>
-          <w:rFonts w:hint="eastAsia"/>
-        </w:rPr>
       </w:pPr>
       <w:r>
         <w:rPr>
@@ -8707,26 +8704,18 @@
           <w:sz w:val="36"/>
           <w:szCs w:val="40"/>
         </w:rPr>
-        <w:t>C 40%</w:t>
-      </w:r>
-    </w:p>
-    <w:p>
-      <w:r>
-        <w:rPr>
-          <w:rFonts w:hint="eastAsia"/>
-        </w:rPr>
-        <w:t>The average seed. Nothing special.</w:t>
-      </w:r>
-    </w:p>
-    <w:p>
-      <w:pPr>
-        <w:rPr>
+        <w:t xml:space="preserve">C </w:t>
+      </w:r>
+      <w:r>
+        <w:rPr>
+          <w:rFonts w:hint="eastAsia"/>
           <w:b/>
           <w:bCs/>
           <w:sz w:val="36"/>
           <w:szCs w:val="40"/>
         </w:rPr>
-      </w:pPr>
+        <w:t>35</w:t>
+      </w:r>
       <w:r>
         <w:rPr>
           <w:rFonts w:hint="eastAsia"/>
@@ -8735,15 +8724,15 @@
           <w:sz w:val="36"/>
           <w:szCs w:val="40"/>
         </w:rPr>
-        <w:t>D 15%</w:t>
-      </w:r>
-    </w:p>
-    <w:p>
-      <w:r>
-        <w:rPr>
-          <w:rFonts w:hint="eastAsia"/>
-        </w:rPr>
-        <w:t>All odds are somewhat worse than a C seed.</w:t>
+        <w:t>%</w:t>
+      </w:r>
+    </w:p>
+    <w:p>
+      <w:r>
+        <w:rPr>
+          <w:rFonts w:hint="eastAsia"/>
+        </w:rPr>
+        <w:t>The average seed. Nothing special.</w:t>
       </w:r>
     </w:p>
     <w:p>
@@ -8763,58 +8752,18 @@
           <w:sz w:val="36"/>
           <w:szCs w:val="40"/>
         </w:rPr>
-        <w:t>E 10%</w:t>
-      </w:r>
-    </w:p>
-    <w:p>
-      <w:r>
-        <w:rPr>
-          <w:rFonts w:hint="eastAsia"/>
-        </w:rPr>
-        <w:t>The following restrictions are applied:</w:t>
-      </w:r>
-    </w:p>
-    <w:p>
-      <w:r>
-        <w:rPr>
-          <w:rFonts w:hint="eastAsia"/>
-        </w:rPr>
-        <w:t>Coin: Naturally landed coin cannot exceed 250x.</w:t>
-      </w:r>
-    </w:p>
-    <w:p>
-      <w:r>
-        <w:rPr>
-          <w:rFonts w:hint="eastAsia"/>
-        </w:rPr>
-        <w:t>Multiplier: No more than 5x.</w:t>
-      </w:r>
-    </w:p>
-    <w:p>
-      <w:r>
-        <w:rPr>
-          <w:rFonts w:hint="eastAsia"/>
-        </w:rPr>
-        <w:t>C (Collect): Cannot land more than 2.</w:t>
-      </w:r>
-    </w:p>
-    <w:p>
-      <w:r>
-        <w:rPr>
-          <w:rFonts w:hint="eastAsia"/>
-        </w:rPr>
-        <w:t>Bonus: Cannot land more than 4.</w:t>
-      </w:r>
-    </w:p>
-    <w:p>
-      <w:pPr>
-        <w:rPr>
+        <w:t xml:space="preserve">D </w:t>
+      </w:r>
+      <w:r>
+        <w:rPr>
+          <w:rFonts w:hint="eastAsia"/>
           <w:b/>
           <w:bCs/>
           <w:sz w:val="36"/>
           <w:szCs w:val="40"/>
         </w:rPr>
-      </w:pPr>
+        <w:t>20</w:t>
+      </w:r>
       <w:r>
         <w:rPr>
           <w:rFonts w:hint="eastAsia"/>
@@ -8823,8 +8772,136 @@
           <w:sz w:val="36"/>
           <w:szCs w:val="40"/>
         </w:rPr>
+        <w:t>%</w:t>
+      </w:r>
+    </w:p>
+    <w:p>
+      <w:r>
+        <w:rPr>
+          <w:rFonts w:hint="eastAsia"/>
+        </w:rPr>
+        <w:t>All odds are somewhat worse than a C seed.</w:t>
+      </w:r>
+    </w:p>
+    <w:p>
+      <w:pPr>
+        <w:rPr>
+          <w:b/>
+          <w:bCs/>
+          <w:sz w:val="36"/>
+          <w:szCs w:val="40"/>
+        </w:rPr>
+      </w:pPr>
+      <w:r>
+        <w:rPr>
+          <w:rFonts w:hint="eastAsia"/>
+          <w:b/>
+          <w:bCs/>
+          <w:sz w:val="36"/>
+          <w:szCs w:val="40"/>
+        </w:rPr>
+        <w:t>E 1</w:t>
+      </w:r>
+      <w:r>
+        <w:rPr>
+          <w:rFonts w:hint="eastAsia"/>
+          <w:b/>
+          <w:bCs/>
+          <w:sz w:val="36"/>
+          <w:szCs w:val="40"/>
+        </w:rPr>
+        <w:t>2</w:t>
+      </w:r>
+      <w:r>
+        <w:rPr>
+          <w:rFonts w:hint="eastAsia"/>
+          <w:b/>
+          <w:bCs/>
+          <w:sz w:val="36"/>
+          <w:szCs w:val="40"/>
+        </w:rPr>
+        <w:t>%</w:t>
+      </w:r>
+    </w:p>
+    <w:p>
+      <w:r>
+        <w:rPr>
+          <w:rFonts w:hint="eastAsia"/>
+        </w:rPr>
+        <w:t>The following restrictions are applied:</w:t>
+      </w:r>
+    </w:p>
+    <w:p>
+      <w:r>
+        <w:rPr>
+          <w:rFonts w:hint="eastAsia"/>
+        </w:rPr>
+        <w:t>Coin: Naturally landed coin cannot exceed 250x.</w:t>
+      </w:r>
+    </w:p>
+    <w:p>
+      <w:r>
+        <w:rPr>
+          <w:rFonts w:hint="eastAsia"/>
+        </w:rPr>
+        <w:t>Multiplier: No more than 5x.</w:t>
+      </w:r>
+    </w:p>
+    <w:p>
+      <w:r>
+        <w:rPr>
+          <w:rFonts w:hint="eastAsia"/>
+        </w:rPr>
+        <w:t>C (Collect): Cannot land more than 2.</w:t>
+      </w:r>
+    </w:p>
+    <w:p>
+      <w:r>
+        <w:rPr>
+          <w:rFonts w:hint="eastAsia"/>
+        </w:rPr>
+        <w:t>Bonus: Cannot land more than 4.</w:t>
+      </w:r>
+    </w:p>
+    <w:p>
+      <w:pPr>
+        <w:rPr>
+          <w:b/>
+          <w:bCs/>
+          <w:sz w:val="36"/>
+          <w:szCs w:val="40"/>
+        </w:rPr>
+      </w:pPr>
+      <w:r>
+        <w:rPr>
+          <w:rFonts w:hint="eastAsia"/>
+          <w:b/>
+          <w:bCs/>
+          <w:sz w:val="36"/>
+          <w:szCs w:val="40"/>
+        </w:rPr>
         <w:lastRenderedPageBreak/>
-        <w:t>F 5%</w:t>
+        <w:t xml:space="preserve">F </w:t>
+      </w:r>
+      <w:r>
+        <w:rPr>
+          <w:rFonts w:hint="eastAsia"/>
+          <w:b/>
+          <w:bCs/>
+          <w:sz w:val="36"/>
+          <w:szCs w:val="40"/>
+        </w:rPr>
+        <w:t>3</w:t>
+      </w:r>
+      <w:r>
+        <w:rPr>
+          <w:rFonts w:hint="eastAsia"/>
+          <w:b/>
+          <w:bCs/>
+          <w:sz w:val="36"/>
+          <w:szCs w:val="40"/>
+        </w:rPr>
+        <w:t>%</w:t>
       </w:r>
     </w:p>
     <w:p>
@@ -8958,11 +9035,6 @@
       </w:r>
     </w:p>
     <w:p>
-      <w:pPr>
-        <w:rPr>
-          <w:rFonts w:hint="eastAsia"/>
-        </w:rPr>
-      </w:pPr>
       <w:r>
         <w:rPr>
           <w:rFonts w:hint="eastAsia"/>
@@ -8991,11 +9063,6 @@
       </w:r>
     </w:p>
     <w:p>
-      <w:pPr>
-        <w:rPr>
-          <w:rFonts w:hint="eastAsia"/>
-        </w:rPr>
-      </w:pPr>
       <w:r>
         <w:rPr>
           <w:rFonts w:hint="eastAsia"/>
@@ -9041,11 +9108,6 @@
       </w:r>
     </w:p>
     <w:p>
-      <w:pPr>
-        <w:rPr>
-          <w:rFonts w:hint="eastAsia"/>
-        </w:rPr>
-      </w:pPr>
       <w:r>
         <w:rPr>
           <w:rFonts w:hint="eastAsia"/>
@@ -9104,11 +9166,6 @@
       </w:r>
     </w:p>
     <w:p>
-      <w:pPr>
-        <w:rPr>
-          <w:rFonts w:hint="eastAsia"/>
-        </w:rPr>
-      </w:pPr>
       <w:r>
         <w:rPr>
           <w:rFonts w:hint="eastAsia"/>
@@ -9125,11 +9182,6 @@
       </w:r>
     </w:p>
     <w:p>
-      <w:pPr>
-        <w:rPr>
-          <w:rFonts w:hint="eastAsia"/>
-        </w:rPr>
-      </w:pPr>
       <w:r>
         <w:rPr>
           <w:rFonts w:hint="eastAsia"/>
@@ -9145,13 +9197,7 @@
         <w:rPr>
           <w:rFonts w:hint="eastAsia"/>
         </w:rPr>
-        <w:t>?</w:t>
-      </w:r>
-      <w:r>
-        <w:rPr>
-          <w:rFonts w:hint="eastAsia"/>
-        </w:rPr>
-        <w:t>??</w:t>
+        <w:t>???</w:t>
       </w:r>
       <w:r>
         <w:t>”</w:t>
@@ -9164,86 +9210,30 @@
       </w:r>
     </w:p>
     <w:p>
-      <w:pPr>
-        <w:rPr>
-          <w:rFonts w:hint="eastAsia"/>
-        </w:rPr>
-      </w:pPr>
-      <w:r>
-        <w:rPr>
-          <w:rFonts w:hint="eastAsia"/>
-        </w:rPr>
-        <w:t>63</w:t>
-      </w:r>
-      <w:r>
-        <w:rPr>
-          <w:rFonts w:hint="eastAsia"/>
-        </w:rPr>
-        <w:t xml:space="preserve">%: A coin. (Min </w:t>
-      </w:r>
-      <w:r>
-        <w:rPr>
-          <w:rFonts w:hint="eastAsia"/>
-        </w:rPr>
-        <w:t>2</w:t>
-      </w:r>
-      <w:r>
-        <w:rPr>
-          <w:rFonts w:hint="eastAsia"/>
-        </w:rPr>
-        <w:t>50x)</w:t>
-      </w:r>
-    </w:p>
-    <w:p>
-      <w:pPr>
-        <w:rPr>
-          <w:rFonts w:hint="eastAsia"/>
-        </w:rPr>
-      </w:pPr>
-      <w:r>
-        <w:rPr>
-          <w:rFonts w:hint="eastAsia"/>
-        </w:rPr>
-        <w:t>26</w:t>
-      </w:r>
-      <w:r>
-        <w:rPr>
-          <w:rFonts w:hint="eastAsia"/>
-        </w:rPr>
-        <w:t>%: A multiplier</w:t>
-      </w:r>
-      <w:r>
-        <w:rPr>
-          <w:rFonts w:hint="eastAsia"/>
-        </w:rPr>
-        <w:t xml:space="preserve"> (Min 5x)</w:t>
-      </w:r>
-    </w:p>
-    <w:p>
-      <w:pPr>
-        <w:rPr>
-          <w:rFonts w:hint="eastAsia"/>
-        </w:rPr>
-      </w:pPr>
-      <w:r>
-        <w:rPr>
-          <w:rFonts w:hint="eastAsia"/>
-        </w:rPr>
-        <w:t>11</w:t>
-      </w:r>
-      <w:r>
-        <w:rPr>
-          <w:rFonts w:hint="eastAsia"/>
-        </w:rPr>
-        <w:t>%: A collect. (If no pending Collect is on the board)</w:t>
-      </w:r>
-    </w:p>
-    <w:p>
-      <w:pPr>
-        <w:rPr>
-          <w:rFonts w:hint="eastAsia"/>
-        </w:rPr>
-      </w:pPr>
+      <w:r>
+        <w:rPr>
+          <w:rFonts w:hint="eastAsia"/>
+        </w:rPr>
+        <w:t>63%: A coin. (Min 250x)</w:t>
+      </w:r>
+    </w:p>
+    <w:p>
+      <w:r>
+        <w:rPr>
+          <w:rFonts w:hint="eastAsia"/>
+        </w:rPr>
+        <w:t>26%: A multiplier (Min 5x)</w:t>
+      </w:r>
+    </w:p>
+    <w:p>
+      <w:r>
+        <w:rPr>
+          <w:rFonts w:hint="eastAsia"/>
+        </w:rPr>
+        <w:t>11%: A collect. (If no pending Collect is on the board)</w:t>
+      </w:r>
+    </w:p>
+    <w:p>
       <w:r>
         <w:rPr>
           <w:rFonts w:hint="eastAsia"/>

</xml_diff>